<commit_message>
update 10/12 diagram + docx - part 1 + 4
</commit_message>
<xml_diff>
--- a/IT3180_BaoCao/Docs/Bản kế hoạch đơn giản cho dự án.docx
+++ b/IT3180_BaoCao/Docs/Bản kế hoạch đơn giản cho dự án.docx
@@ -458,20 +458,17 @@
               <w:rPr>
                 <w:sz w:val="24"/>
                 <w:szCs w:val="24"/>
-                <w:lang w:val="en-US"/>
-              </w:rPr>
-              <w:t xml:space="preserve">   1 </w:t>
-            </w:r>
-            <w:proofErr w:type="spellStart"/>
-            <w:r>
-              <w:rPr>
-                <w:sz w:val="24"/>
-                <w:szCs w:val="24"/>
-                <w:lang w:val="en-US"/>
-              </w:rPr>
-              <w:t>tuần</w:t>
-            </w:r>
-            <w:proofErr w:type="spellEnd"/>
+              </w:rPr>
+              <w:t xml:space="preserve">   </w:t>
+            </w:r>
+            <w:r>
+              <w:rPr>
+                <w:sz w:val="24"/>
+                <w:szCs w:val="24"/>
+                <w:lang w:val="en-US"/>
+              </w:rPr>
+              <w:t>1 tuần</w:t>
+            </w:r>
           </w:p>
         </w:tc>
         <w:tc>
@@ -3477,6 +3474,2957 @@
         </w:tc>
       </w:tr>
     </w:tbl>
+    <w:p>
+      <w:pPr>
+        <w:rPr>
+          <w:lang w:val="en-US"/>
+        </w:rPr>
+      </w:pPr>
+    </w:p>
+    <w:p>
+      <w:pPr>
+        <w:pStyle w:val="BodyText"/>
+        <w:rPr>
+          <w:spacing w:val="-5"/>
+          <w:sz w:val="24"/>
+          <w:szCs w:val="24"/>
+          <w:lang w:val="en-US"/>
+        </w:rPr>
+      </w:pPr>
+      <w:r>
+        <w:rPr>
+          <w:noProof/>
+          <w:sz w:val="24"/>
+          <w:szCs w:val="24"/>
+        </w:rPr>
+        <w:lastRenderedPageBreak/>
+        <w:drawing>
+          <wp:anchor distT="0" distB="0" distL="0" distR="0" simplePos="0" relativeHeight="251659264" behindDoc="1" locked="0" layoutInCell="1" allowOverlap="1" wp14:anchorId="1F6A0285" wp14:editId="40EF7438">
+            <wp:simplePos x="0" y="0"/>
+            <wp:positionH relativeFrom="page">
+              <wp:posOffset>1875154</wp:posOffset>
+            </wp:positionH>
+            <wp:positionV relativeFrom="paragraph">
+              <wp:posOffset>8455185</wp:posOffset>
+            </wp:positionV>
+            <wp:extent cx="3810000" cy="364238"/>
+            <wp:effectExtent l="0" t="0" r="0" b="0"/>
+            <wp:wrapNone/>
+            <wp:docPr id="34" name="Image 34">
+              <a:hlinkClick xmlns:a="http://schemas.openxmlformats.org/drawingml/2006/main" r:id="rId5"/>
+            </wp:docPr>
+            <wp:cNvGraphicFramePr>
+              <a:graphicFrameLocks xmlns:a="http://schemas.openxmlformats.org/drawingml/2006/main"/>
+            </wp:cNvGraphicFramePr>
+            <a:graphic xmlns:a="http://schemas.openxmlformats.org/drawingml/2006/main">
+              <a:graphicData uri="http://schemas.openxmlformats.org/drawingml/2006/picture">
+                <pic:pic xmlns:pic="http://schemas.openxmlformats.org/drawingml/2006/picture">
+                  <pic:nvPicPr>
+                    <pic:cNvPr id="34" name="Image 34">
+                      <a:hlinkClick r:id="rId5"/>
+                    </pic:cNvPr>
+                    <pic:cNvPicPr/>
+                  </pic:nvPicPr>
+                  <pic:blipFill>
+                    <a:blip r:embed="rId6" cstate="print"/>
+                    <a:stretch>
+                      <a:fillRect/>
+                    </a:stretch>
+                  </pic:blipFill>
+                  <pic:spPr>
+                    <a:xfrm>
+                      <a:off x="0" y="0"/>
+                      <a:ext cx="3810000" cy="364238"/>
+                    </a:xfrm>
+                    <a:prstGeom prst="rect">
+                      <a:avLst/>
+                    </a:prstGeom>
+                  </pic:spPr>
+                </pic:pic>
+              </a:graphicData>
+            </a:graphic>
+          </wp:anchor>
+        </w:drawing>
+      </w:r>
+      <w:r>
+        <w:rPr>
+          <w:sz w:val="24"/>
+          <w:szCs w:val="24"/>
+        </w:rPr>
+        <w:t>Bảng</w:t>
+      </w:r>
+      <w:r>
+        <w:rPr>
+          <w:spacing w:val="-2"/>
+          <w:sz w:val="24"/>
+          <w:szCs w:val="24"/>
+        </w:rPr>
+        <w:t xml:space="preserve"> </w:t>
+      </w:r>
+      <w:r>
+        <w:rPr>
+          <w:sz w:val="24"/>
+          <w:szCs w:val="24"/>
+        </w:rPr>
+        <w:t>quản</w:t>
+      </w:r>
+      <w:r>
+        <w:rPr>
+          <w:spacing w:val="-1"/>
+          <w:sz w:val="24"/>
+          <w:szCs w:val="24"/>
+        </w:rPr>
+        <w:t xml:space="preserve"> </w:t>
+      </w:r>
+      <w:r>
+        <w:rPr>
+          <w:sz w:val="24"/>
+          <w:szCs w:val="24"/>
+        </w:rPr>
+        <w:t>lý</w:t>
+      </w:r>
+      <w:r>
+        <w:rPr>
+          <w:spacing w:val="-4"/>
+          <w:sz w:val="24"/>
+          <w:szCs w:val="24"/>
+        </w:rPr>
+        <w:t xml:space="preserve"> </w:t>
+      </w:r>
+      <w:r>
+        <w:rPr>
+          <w:sz w:val="24"/>
+          <w:szCs w:val="24"/>
+        </w:rPr>
+        <w:t>đơn</w:t>
+      </w:r>
+      <w:r>
+        <w:rPr>
+          <w:spacing w:val="-1"/>
+          <w:sz w:val="24"/>
+          <w:szCs w:val="24"/>
+        </w:rPr>
+        <w:t xml:space="preserve"> </w:t>
+      </w:r>
+      <w:r>
+        <w:rPr>
+          <w:sz w:val="24"/>
+          <w:szCs w:val="24"/>
+        </w:rPr>
+        <w:t>giản</w:t>
+      </w:r>
+      <w:r>
+        <w:rPr>
+          <w:spacing w:val="-2"/>
+          <w:sz w:val="24"/>
+          <w:szCs w:val="24"/>
+        </w:rPr>
+        <w:t xml:space="preserve"> </w:t>
+      </w:r>
+      <w:r>
+        <w:rPr>
+          <w:sz w:val="24"/>
+          <w:szCs w:val="24"/>
+        </w:rPr>
+        <w:t>các</w:t>
+      </w:r>
+      <w:r>
+        <w:rPr>
+          <w:spacing w:val="-2"/>
+          <w:sz w:val="24"/>
+          <w:szCs w:val="24"/>
+        </w:rPr>
+        <w:t xml:space="preserve"> </w:t>
+      </w:r>
+      <w:r>
+        <w:rPr>
+          <w:sz w:val="24"/>
+          <w:szCs w:val="24"/>
+        </w:rPr>
+        <w:t>rủi</w:t>
+      </w:r>
+      <w:r>
+        <w:rPr>
+          <w:spacing w:val="-1"/>
+          <w:sz w:val="24"/>
+          <w:szCs w:val="24"/>
+        </w:rPr>
+        <w:t xml:space="preserve"> </w:t>
+      </w:r>
+      <w:r>
+        <w:rPr>
+          <w:sz w:val="24"/>
+          <w:szCs w:val="24"/>
+        </w:rPr>
+        <w:t>ro</w:t>
+      </w:r>
+      <w:r>
+        <w:rPr>
+          <w:spacing w:val="-2"/>
+          <w:sz w:val="24"/>
+          <w:szCs w:val="24"/>
+        </w:rPr>
+        <w:t xml:space="preserve"> </w:t>
+      </w:r>
+      <w:r>
+        <w:rPr>
+          <w:sz w:val="24"/>
+          <w:szCs w:val="24"/>
+        </w:rPr>
+        <w:t>với</w:t>
+      </w:r>
+      <w:r>
+        <w:rPr>
+          <w:spacing w:val="-3"/>
+          <w:sz w:val="24"/>
+          <w:szCs w:val="24"/>
+        </w:rPr>
+        <w:t xml:space="preserve"> </w:t>
+      </w:r>
+      <w:r>
+        <w:rPr>
+          <w:sz w:val="24"/>
+          <w:szCs w:val="24"/>
+        </w:rPr>
+        <w:t>dự</w:t>
+      </w:r>
+      <w:r>
+        <w:rPr>
+          <w:spacing w:val="-3"/>
+          <w:sz w:val="24"/>
+          <w:szCs w:val="24"/>
+        </w:rPr>
+        <w:t xml:space="preserve"> </w:t>
+      </w:r>
+      <w:r>
+        <w:rPr>
+          <w:sz w:val="24"/>
+          <w:szCs w:val="24"/>
+        </w:rPr>
+        <w:t>án</w:t>
+      </w:r>
+      <w:r>
+        <w:rPr>
+          <w:spacing w:val="-1"/>
+          <w:sz w:val="24"/>
+          <w:szCs w:val="24"/>
+        </w:rPr>
+        <w:t xml:space="preserve"> </w:t>
+      </w:r>
+      <w:r>
+        <w:rPr>
+          <w:sz w:val="24"/>
+          <w:szCs w:val="24"/>
+        </w:rPr>
+        <w:t>phát</w:t>
+      </w:r>
+      <w:r>
+        <w:rPr>
+          <w:spacing w:val="-2"/>
+          <w:sz w:val="24"/>
+          <w:szCs w:val="24"/>
+        </w:rPr>
+        <w:t xml:space="preserve"> </w:t>
+      </w:r>
+      <w:r>
+        <w:rPr>
+          <w:sz w:val="24"/>
+          <w:szCs w:val="24"/>
+        </w:rPr>
+        <w:t>triển</w:t>
+      </w:r>
+      <w:r>
+        <w:rPr>
+          <w:spacing w:val="-3"/>
+          <w:sz w:val="24"/>
+          <w:szCs w:val="24"/>
+        </w:rPr>
+        <w:t xml:space="preserve"> </w:t>
+      </w:r>
+      <w:r>
+        <w:rPr>
+          <w:sz w:val="24"/>
+          <w:szCs w:val="24"/>
+        </w:rPr>
+        <w:t>phần</w:t>
+      </w:r>
+      <w:r>
+        <w:rPr>
+          <w:spacing w:val="-1"/>
+          <w:sz w:val="24"/>
+          <w:szCs w:val="24"/>
+        </w:rPr>
+        <w:t xml:space="preserve"> </w:t>
+      </w:r>
+      <w:r>
+        <w:rPr>
+          <w:sz w:val="24"/>
+          <w:szCs w:val="24"/>
+        </w:rPr>
+        <w:t>mềm</w:t>
+      </w:r>
+      <w:r>
+        <w:rPr>
+          <w:spacing w:val="-2"/>
+          <w:sz w:val="24"/>
+          <w:szCs w:val="24"/>
+        </w:rPr>
+        <w:t xml:space="preserve"> </w:t>
+      </w:r>
+      <w:r>
+        <w:rPr>
+          <w:sz w:val="24"/>
+          <w:szCs w:val="24"/>
+        </w:rPr>
+        <w:t>trong</w:t>
+      </w:r>
+      <w:r>
+        <w:rPr>
+          <w:spacing w:val="-1"/>
+          <w:sz w:val="24"/>
+          <w:szCs w:val="24"/>
+        </w:rPr>
+        <w:t xml:space="preserve"> </w:t>
+      </w:r>
+      <w:r>
+        <w:rPr>
+          <w:sz w:val="24"/>
+          <w:szCs w:val="24"/>
+        </w:rPr>
+        <w:t>bài</w:t>
+      </w:r>
+      <w:r>
+        <w:rPr>
+          <w:spacing w:val="-2"/>
+          <w:sz w:val="24"/>
+          <w:szCs w:val="24"/>
+        </w:rPr>
+        <w:t xml:space="preserve"> </w:t>
+      </w:r>
+      <w:r>
+        <w:rPr>
+          <w:sz w:val="24"/>
+          <w:szCs w:val="24"/>
+        </w:rPr>
+        <w:t>tập</w:t>
+      </w:r>
+      <w:r>
+        <w:rPr>
+          <w:sz w:val="24"/>
+          <w:szCs w:val="24"/>
+          <w:lang w:val="en-US"/>
+        </w:rPr>
+        <w:t xml:space="preserve"> </w:t>
+      </w:r>
+      <w:proofErr w:type="spellStart"/>
+      <w:r>
+        <w:rPr>
+          <w:sz w:val="24"/>
+          <w:szCs w:val="24"/>
+          <w:lang w:val="en-US"/>
+        </w:rPr>
+        <w:t>lớn</w:t>
+      </w:r>
+      <w:proofErr w:type="spellEnd"/>
+      <w:r>
+        <w:rPr>
+          <w:spacing w:val="-2"/>
+          <w:sz w:val="24"/>
+          <w:szCs w:val="24"/>
+        </w:rPr>
+        <w:t xml:space="preserve"> </w:t>
+      </w:r>
+      <w:r>
+        <w:rPr>
+          <w:sz w:val="24"/>
+          <w:szCs w:val="24"/>
+        </w:rPr>
+        <w:t>môn</w:t>
+      </w:r>
+      <w:r>
+        <w:rPr>
+          <w:spacing w:val="-1"/>
+          <w:sz w:val="24"/>
+          <w:szCs w:val="24"/>
+        </w:rPr>
+        <w:t xml:space="preserve"> </w:t>
+      </w:r>
+      <w:r>
+        <w:rPr>
+          <w:spacing w:val="-5"/>
+          <w:sz w:val="24"/>
+          <w:szCs w:val="24"/>
+        </w:rPr>
+        <w:t>học</w:t>
+      </w:r>
+    </w:p>
+    <w:p>
+      <w:pPr>
+        <w:pStyle w:val="BodyText"/>
+        <w:rPr>
+          <w:spacing w:val="-5"/>
+          <w:sz w:val="24"/>
+          <w:szCs w:val="24"/>
+          <w:lang w:val="en-US"/>
+        </w:rPr>
+      </w:pPr>
+    </w:p>
+    <w:tbl>
+      <w:tblPr>
+        <w:tblStyle w:val="TableGrid"/>
+        <w:tblW w:w="0" w:type="auto"/>
+        <w:tblLook w:val="04A0" w:firstRow="1" w:lastRow="0" w:firstColumn="1" w:lastColumn="0" w:noHBand="0" w:noVBand="1"/>
+      </w:tblPr>
+      <w:tblGrid>
+        <w:gridCol w:w="1345"/>
+        <w:gridCol w:w="1629"/>
+        <w:gridCol w:w="1629"/>
+        <w:gridCol w:w="1630"/>
+        <w:gridCol w:w="1558"/>
+        <w:gridCol w:w="1559"/>
+      </w:tblGrid>
+      <w:tr>
+        <w:trPr>
+          <w:trHeight w:val="864"/>
+        </w:trPr>
+        <w:tc>
+          <w:tcPr>
+            <w:tcW w:w="1345" w:type="dxa"/>
+            <w:vMerge w:val="restart"/>
+            <w:shd w:val="clear" w:color="auto" w:fill="83CAEB" w:themeFill="accent1" w:themeFillTint="66"/>
+            <w:vAlign w:val="center"/>
+          </w:tcPr>
+          <w:p>
+            <w:pPr>
+              <w:pStyle w:val="BodyText"/>
+              <w:jc w:val="center"/>
+              <w:rPr>
+                <w:sz w:val="24"/>
+                <w:szCs w:val="24"/>
+                <w:lang w:val="en-US"/>
+              </w:rPr>
+            </w:pPr>
+            <w:r>
+              <w:rPr>
+                <w:sz w:val="24"/>
+                <w:szCs w:val="24"/>
+                <w:lang w:val="en-US"/>
+              </w:rPr>
+              <w:t xml:space="preserve">Công </w:t>
+            </w:r>
+            <w:proofErr w:type="spellStart"/>
+            <w:r>
+              <w:rPr>
+                <w:sz w:val="24"/>
+                <w:szCs w:val="24"/>
+                <w:lang w:val="en-US"/>
+              </w:rPr>
+              <w:t>việc</w:t>
+            </w:r>
+            <w:proofErr w:type="spellEnd"/>
+            <w:r>
+              <w:rPr>
+                <w:sz w:val="24"/>
+                <w:szCs w:val="24"/>
+                <w:lang w:val="en-US"/>
+              </w:rPr>
+              <w:t xml:space="preserve">/ </w:t>
+            </w:r>
+            <w:proofErr w:type="spellStart"/>
+            <w:r>
+              <w:rPr>
+                <w:sz w:val="24"/>
+                <w:szCs w:val="24"/>
+                <w:lang w:val="en-US"/>
+              </w:rPr>
+              <w:t>Hoạt</w:t>
+            </w:r>
+            <w:proofErr w:type="spellEnd"/>
+            <w:r>
+              <w:rPr>
+                <w:sz w:val="24"/>
+                <w:szCs w:val="24"/>
+                <w:lang w:val="en-US"/>
+              </w:rPr>
+              <w:t xml:space="preserve"> </w:t>
+            </w:r>
+            <w:proofErr w:type="spellStart"/>
+            <w:r>
+              <w:rPr>
+                <w:sz w:val="24"/>
+                <w:szCs w:val="24"/>
+                <w:lang w:val="en-US"/>
+              </w:rPr>
+              <w:t>động</w:t>
+            </w:r>
+            <w:proofErr w:type="spellEnd"/>
+          </w:p>
+        </w:tc>
+        <w:tc>
+          <w:tcPr>
+            <w:tcW w:w="4888" w:type="dxa"/>
+            <w:gridSpan w:val="3"/>
+            <w:shd w:val="clear" w:color="auto" w:fill="83CAEB" w:themeFill="accent1" w:themeFillTint="66"/>
+            <w:vAlign w:val="center"/>
+          </w:tcPr>
+          <w:p>
+            <w:pPr>
+              <w:pStyle w:val="BodyText"/>
+              <w:jc w:val="center"/>
+              <w:rPr>
+                <w:sz w:val="24"/>
+                <w:szCs w:val="24"/>
+                <w:lang w:val="en-US"/>
+              </w:rPr>
+            </w:pPr>
+            <w:proofErr w:type="spellStart"/>
+            <w:r>
+              <w:rPr>
+                <w:sz w:val="24"/>
+                <w:szCs w:val="24"/>
+                <w:lang w:val="en-US"/>
+              </w:rPr>
+              <w:t>Xác</w:t>
+            </w:r>
+            <w:proofErr w:type="spellEnd"/>
+            <w:r>
+              <w:rPr>
+                <w:sz w:val="24"/>
+                <w:szCs w:val="24"/>
+                <w:lang w:val="en-US"/>
+              </w:rPr>
+              <w:t xml:space="preserve"> </w:t>
+            </w:r>
+            <w:proofErr w:type="spellStart"/>
+            <w:r>
+              <w:rPr>
+                <w:sz w:val="24"/>
+                <w:szCs w:val="24"/>
+                <w:lang w:val="en-US"/>
+              </w:rPr>
+              <w:t>định</w:t>
+            </w:r>
+            <w:proofErr w:type="spellEnd"/>
+            <w:r>
+              <w:rPr>
+                <w:sz w:val="24"/>
+                <w:szCs w:val="24"/>
+                <w:lang w:val="en-US"/>
+              </w:rPr>
+              <w:t xml:space="preserve"> </w:t>
+            </w:r>
+            <w:proofErr w:type="spellStart"/>
+            <w:r>
+              <w:rPr>
+                <w:sz w:val="24"/>
+                <w:szCs w:val="24"/>
+                <w:lang w:val="en-US"/>
+              </w:rPr>
+              <w:t>rủi</w:t>
+            </w:r>
+            <w:proofErr w:type="spellEnd"/>
+            <w:r>
+              <w:rPr>
+                <w:sz w:val="24"/>
+                <w:szCs w:val="24"/>
+                <w:lang w:val="en-US"/>
+              </w:rPr>
+              <w:t xml:space="preserve"> </w:t>
+            </w:r>
+            <w:proofErr w:type="spellStart"/>
+            <w:r>
+              <w:rPr>
+                <w:sz w:val="24"/>
+                <w:szCs w:val="24"/>
+                <w:lang w:val="en-US"/>
+              </w:rPr>
+              <w:t>ro</w:t>
+            </w:r>
+            <w:proofErr w:type="spellEnd"/>
+          </w:p>
+        </w:tc>
+        <w:tc>
+          <w:tcPr>
+            <w:tcW w:w="3117" w:type="dxa"/>
+            <w:gridSpan w:val="2"/>
+            <w:shd w:val="clear" w:color="auto" w:fill="83CAEB" w:themeFill="accent1" w:themeFillTint="66"/>
+            <w:vAlign w:val="center"/>
+          </w:tcPr>
+          <w:p>
+            <w:pPr>
+              <w:pStyle w:val="BodyText"/>
+              <w:jc w:val="center"/>
+              <w:rPr>
+                <w:sz w:val="24"/>
+                <w:szCs w:val="24"/>
+                <w:lang w:val="en-US"/>
+              </w:rPr>
+            </w:pPr>
+            <w:r>
+              <w:rPr>
+                <w:sz w:val="24"/>
+                <w:szCs w:val="24"/>
+                <w:lang w:val="en-US"/>
+              </w:rPr>
+              <w:t xml:space="preserve">Quản </w:t>
+            </w:r>
+            <w:proofErr w:type="spellStart"/>
+            <w:r>
+              <w:rPr>
+                <w:sz w:val="24"/>
+                <w:szCs w:val="24"/>
+                <w:lang w:val="en-US"/>
+              </w:rPr>
+              <w:t>lý</w:t>
+            </w:r>
+            <w:proofErr w:type="spellEnd"/>
+            <w:r>
+              <w:rPr>
+                <w:sz w:val="24"/>
+                <w:szCs w:val="24"/>
+                <w:lang w:val="en-US"/>
+              </w:rPr>
+              <w:t xml:space="preserve"> </w:t>
+            </w:r>
+            <w:proofErr w:type="spellStart"/>
+            <w:r>
+              <w:rPr>
+                <w:sz w:val="24"/>
+                <w:szCs w:val="24"/>
+                <w:lang w:val="en-US"/>
+              </w:rPr>
+              <w:t>rủi</w:t>
+            </w:r>
+            <w:proofErr w:type="spellEnd"/>
+            <w:r>
+              <w:rPr>
+                <w:sz w:val="24"/>
+                <w:szCs w:val="24"/>
+                <w:lang w:val="en-US"/>
+              </w:rPr>
+              <w:t xml:space="preserve"> </w:t>
+            </w:r>
+            <w:proofErr w:type="spellStart"/>
+            <w:r>
+              <w:rPr>
+                <w:sz w:val="24"/>
+                <w:szCs w:val="24"/>
+                <w:lang w:val="en-US"/>
+              </w:rPr>
+              <w:t>ro</w:t>
+            </w:r>
+            <w:proofErr w:type="spellEnd"/>
+          </w:p>
+        </w:tc>
+      </w:tr>
+      <w:tr>
+        <w:trPr>
+          <w:trHeight w:val="864"/>
+        </w:trPr>
+        <w:tc>
+          <w:tcPr>
+            <w:tcW w:w="1345" w:type="dxa"/>
+            <w:vMerge/>
+            <w:vAlign w:val="center"/>
+          </w:tcPr>
+          <w:p>
+            <w:pPr>
+              <w:pStyle w:val="BodyText"/>
+              <w:jc w:val="center"/>
+              <w:rPr>
+                <w:sz w:val="24"/>
+                <w:szCs w:val="24"/>
+                <w:lang w:val="en-US"/>
+              </w:rPr>
+            </w:pPr>
+          </w:p>
+        </w:tc>
+        <w:tc>
+          <w:tcPr>
+            <w:tcW w:w="1629" w:type="dxa"/>
+            <w:shd w:val="clear" w:color="auto" w:fill="C1E4F5" w:themeFill="accent1" w:themeFillTint="33"/>
+            <w:vAlign w:val="center"/>
+          </w:tcPr>
+          <w:p>
+            <w:pPr>
+              <w:pStyle w:val="BodyText"/>
+              <w:jc w:val="center"/>
+              <w:rPr>
+                <w:sz w:val="24"/>
+                <w:szCs w:val="24"/>
+                <w:lang w:val="en-US"/>
+              </w:rPr>
+            </w:pPr>
+            <w:proofErr w:type="spellStart"/>
+            <w:r>
+              <w:rPr>
+                <w:sz w:val="24"/>
+                <w:szCs w:val="24"/>
+                <w:lang w:val="en-US"/>
+              </w:rPr>
+              <w:t>Mối</w:t>
+            </w:r>
+            <w:proofErr w:type="spellEnd"/>
+            <w:r>
+              <w:rPr>
+                <w:sz w:val="24"/>
+                <w:szCs w:val="24"/>
+                <w:lang w:val="en-US"/>
+              </w:rPr>
+              <w:t xml:space="preserve"> </w:t>
+            </w:r>
+            <w:proofErr w:type="spellStart"/>
+            <w:r>
+              <w:rPr>
+                <w:sz w:val="24"/>
+                <w:szCs w:val="24"/>
+                <w:lang w:val="en-US"/>
+              </w:rPr>
+              <w:t>nguy</w:t>
+            </w:r>
+            <w:proofErr w:type="spellEnd"/>
+          </w:p>
+        </w:tc>
+        <w:tc>
+          <w:tcPr>
+            <w:tcW w:w="1629" w:type="dxa"/>
+            <w:shd w:val="clear" w:color="auto" w:fill="C1E4F5" w:themeFill="accent1" w:themeFillTint="33"/>
+            <w:vAlign w:val="center"/>
+          </w:tcPr>
+          <w:p>
+            <w:pPr>
+              <w:pStyle w:val="BodyText"/>
+              <w:jc w:val="center"/>
+              <w:rPr>
+                <w:sz w:val="24"/>
+                <w:szCs w:val="24"/>
+                <w:lang w:val="en-US"/>
+              </w:rPr>
+            </w:pPr>
+            <w:proofErr w:type="spellStart"/>
+            <w:r>
+              <w:rPr>
+                <w:sz w:val="24"/>
+                <w:szCs w:val="24"/>
+                <w:lang w:val="en-US"/>
+              </w:rPr>
+              <w:t>Rủi</w:t>
+            </w:r>
+            <w:proofErr w:type="spellEnd"/>
+            <w:r>
+              <w:rPr>
+                <w:sz w:val="24"/>
+                <w:szCs w:val="24"/>
+                <w:lang w:val="en-US"/>
+              </w:rPr>
+              <w:t xml:space="preserve"> </w:t>
+            </w:r>
+            <w:proofErr w:type="spellStart"/>
+            <w:r>
+              <w:rPr>
+                <w:sz w:val="24"/>
+                <w:szCs w:val="24"/>
+                <w:lang w:val="en-US"/>
+              </w:rPr>
+              <w:t>ro</w:t>
+            </w:r>
+            <w:proofErr w:type="spellEnd"/>
+          </w:p>
+        </w:tc>
+        <w:tc>
+          <w:tcPr>
+            <w:tcW w:w="1630" w:type="dxa"/>
+            <w:shd w:val="clear" w:color="auto" w:fill="C1E4F5" w:themeFill="accent1" w:themeFillTint="33"/>
+            <w:vAlign w:val="center"/>
+          </w:tcPr>
+          <w:p>
+            <w:pPr>
+              <w:pStyle w:val="BodyText"/>
+              <w:jc w:val="center"/>
+              <w:rPr>
+                <w:sz w:val="24"/>
+                <w:szCs w:val="24"/>
+                <w:lang w:val="en-US"/>
+              </w:rPr>
+            </w:pPr>
+            <w:proofErr w:type="spellStart"/>
+            <w:r>
+              <w:rPr>
+                <w:sz w:val="24"/>
+                <w:szCs w:val="24"/>
+                <w:lang w:val="en-US"/>
+              </w:rPr>
+              <w:t>Mức</w:t>
+            </w:r>
+            <w:proofErr w:type="spellEnd"/>
+            <w:r>
+              <w:rPr>
+                <w:sz w:val="24"/>
+                <w:szCs w:val="24"/>
+                <w:lang w:val="en-US"/>
+              </w:rPr>
+              <w:t xml:space="preserve"> </w:t>
+            </w:r>
+            <w:proofErr w:type="spellStart"/>
+            <w:r>
+              <w:rPr>
+                <w:sz w:val="24"/>
+                <w:szCs w:val="24"/>
+                <w:lang w:val="en-US"/>
+              </w:rPr>
+              <w:t>độ</w:t>
+            </w:r>
+            <w:proofErr w:type="spellEnd"/>
+          </w:p>
+        </w:tc>
+        <w:tc>
+          <w:tcPr>
+            <w:tcW w:w="1558" w:type="dxa"/>
+            <w:shd w:val="clear" w:color="auto" w:fill="C1E4F5" w:themeFill="accent1" w:themeFillTint="33"/>
+            <w:vAlign w:val="center"/>
+          </w:tcPr>
+          <w:p>
+            <w:pPr>
+              <w:pStyle w:val="BodyText"/>
+              <w:jc w:val="center"/>
+              <w:rPr>
+                <w:sz w:val="24"/>
+                <w:szCs w:val="24"/>
+                <w:lang w:val="en-US"/>
+              </w:rPr>
+            </w:pPr>
+            <w:proofErr w:type="spellStart"/>
+            <w:r>
+              <w:rPr>
+                <w:sz w:val="24"/>
+                <w:szCs w:val="24"/>
+                <w:lang w:val="en-US"/>
+              </w:rPr>
+              <w:t>Chiến</w:t>
+            </w:r>
+            <w:proofErr w:type="spellEnd"/>
+            <w:r>
+              <w:rPr>
+                <w:sz w:val="24"/>
+                <w:szCs w:val="24"/>
+                <w:lang w:val="en-US"/>
+              </w:rPr>
+              <w:t xml:space="preserve"> </w:t>
+            </w:r>
+            <w:proofErr w:type="spellStart"/>
+            <w:r>
+              <w:rPr>
+                <w:sz w:val="24"/>
+                <w:szCs w:val="24"/>
+                <w:lang w:val="en-US"/>
+              </w:rPr>
+              <w:t>lược</w:t>
+            </w:r>
+            <w:proofErr w:type="spellEnd"/>
+          </w:p>
+        </w:tc>
+        <w:tc>
+          <w:tcPr>
+            <w:tcW w:w="1559" w:type="dxa"/>
+            <w:shd w:val="clear" w:color="auto" w:fill="C1E4F5" w:themeFill="accent1" w:themeFillTint="33"/>
+            <w:vAlign w:val="center"/>
+          </w:tcPr>
+          <w:p>
+            <w:pPr>
+              <w:pStyle w:val="BodyText"/>
+              <w:jc w:val="center"/>
+              <w:rPr>
+                <w:sz w:val="24"/>
+                <w:szCs w:val="24"/>
+                <w:lang w:val="en-US"/>
+              </w:rPr>
+            </w:pPr>
+            <w:proofErr w:type="spellStart"/>
+            <w:r>
+              <w:rPr>
+                <w:sz w:val="24"/>
+                <w:szCs w:val="24"/>
+                <w:lang w:val="en-US"/>
+              </w:rPr>
+              <w:t>Biện</w:t>
+            </w:r>
+            <w:proofErr w:type="spellEnd"/>
+            <w:r>
+              <w:rPr>
+                <w:sz w:val="24"/>
+                <w:szCs w:val="24"/>
+                <w:lang w:val="en-US"/>
+              </w:rPr>
+              <w:t xml:space="preserve"> </w:t>
+            </w:r>
+            <w:proofErr w:type="spellStart"/>
+            <w:r>
+              <w:rPr>
+                <w:sz w:val="24"/>
+                <w:szCs w:val="24"/>
+                <w:lang w:val="en-US"/>
+              </w:rPr>
+              <w:t>pháp</w:t>
+            </w:r>
+            <w:proofErr w:type="spellEnd"/>
+          </w:p>
+        </w:tc>
+      </w:tr>
+      <w:tr>
+        <w:trPr>
+          <w:trHeight w:val="864"/>
+        </w:trPr>
+        <w:tc>
+          <w:tcPr>
+            <w:tcW w:w="1345" w:type="dxa"/>
+            <w:vAlign w:val="center"/>
+          </w:tcPr>
+          <w:p>
+            <w:pPr>
+              <w:pStyle w:val="BodyText"/>
+              <w:jc w:val="center"/>
+              <w:rPr>
+                <w:sz w:val="24"/>
+                <w:szCs w:val="24"/>
+                <w:lang w:val="en-US"/>
+              </w:rPr>
+            </w:pPr>
+            <w:proofErr w:type="spellStart"/>
+            <w:r>
+              <w:rPr>
+                <w:sz w:val="24"/>
+                <w:szCs w:val="24"/>
+                <w:lang w:val="en-US"/>
+              </w:rPr>
+              <w:t>Thách</w:t>
+            </w:r>
+            <w:proofErr w:type="spellEnd"/>
+            <w:r>
+              <w:rPr>
+                <w:sz w:val="24"/>
+                <w:szCs w:val="24"/>
+                <w:lang w:val="en-US"/>
+              </w:rPr>
+              <w:t xml:space="preserve"> </w:t>
+            </w:r>
+            <w:proofErr w:type="spellStart"/>
+            <w:r>
+              <w:rPr>
+                <w:sz w:val="24"/>
+                <w:szCs w:val="24"/>
+                <w:lang w:val="en-US"/>
+              </w:rPr>
+              <w:t>thức</w:t>
+            </w:r>
+            <w:proofErr w:type="spellEnd"/>
+            <w:r>
+              <w:rPr>
+                <w:sz w:val="24"/>
+                <w:szCs w:val="24"/>
+                <w:lang w:val="en-US"/>
+              </w:rPr>
+              <w:t xml:space="preserve"> </w:t>
+            </w:r>
+            <w:proofErr w:type="spellStart"/>
+            <w:r>
+              <w:rPr>
+                <w:sz w:val="24"/>
+                <w:szCs w:val="24"/>
+                <w:lang w:val="en-US"/>
+              </w:rPr>
+              <w:t>về</w:t>
+            </w:r>
+            <w:proofErr w:type="spellEnd"/>
+            <w:r>
+              <w:rPr>
+                <w:sz w:val="24"/>
+                <w:szCs w:val="24"/>
+                <w:lang w:val="en-US"/>
+              </w:rPr>
+              <w:t xml:space="preserve"> </w:t>
+            </w:r>
+            <w:proofErr w:type="spellStart"/>
+            <w:r>
+              <w:rPr>
+                <w:sz w:val="24"/>
+                <w:szCs w:val="24"/>
+                <w:lang w:val="en-US"/>
+              </w:rPr>
+              <w:t>bảo</w:t>
+            </w:r>
+            <w:proofErr w:type="spellEnd"/>
+            <w:r>
+              <w:rPr>
+                <w:sz w:val="24"/>
+                <w:szCs w:val="24"/>
+                <w:lang w:val="en-US"/>
+              </w:rPr>
+              <w:t xml:space="preserve"> </w:t>
+            </w:r>
+            <w:proofErr w:type="spellStart"/>
+            <w:r>
+              <w:rPr>
+                <w:sz w:val="24"/>
+                <w:szCs w:val="24"/>
+                <w:lang w:val="en-US"/>
+              </w:rPr>
+              <w:t>mật</w:t>
+            </w:r>
+            <w:proofErr w:type="spellEnd"/>
+            <w:r>
+              <w:rPr>
+                <w:sz w:val="24"/>
+                <w:szCs w:val="24"/>
+                <w:lang w:val="en-US"/>
+              </w:rPr>
+              <w:t xml:space="preserve"> </w:t>
+            </w:r>
+            <w:proofErr w:type="spellStart"/>
+            <w:r>
+              <w:rPr>
+                <w:sz w:val="24"/>
+                <w:szCs w:val="24"/>
+                <w:lang w:val="en-US"/>
+              </w:rPr>
+              <w:t>dữ</w:t>
+            </w:r>
+            <w:proofErr w:type="spellEnd"/>
+            <w:r>
+              <w:rPr>
+                <w:sz w:val="24"/>
+                <w:szCs w:val="24"/>
+                <w:lang w:val="en-US"/>
+              </w:rPr>
+              <w:t xml:space="preserve"> </w:t>
+            </w:r>
+            <w:proofErr w:type="spellStart"/>
+            <w:r>
+              <w:rPr>
+                <w:sz w:val="24"/>
+                <w:szCs w:val="24"/>
+                <w:lang w:val="en-US"/>
+              </w:rPr>
+              <w:t>liệu</w:t>
+            </w:r>
+            <w:proofErr w:type="spellEnd"/>
+          </w:p>
+        </w:tc>
+        <w:tc>
+          <w:tcPr>
+            <w:tcW w:w="1629" w:type="dxa"/>
+            <w:vAlign w:val="center"/>
+          </w:tcPr>
+          <w:p>
+            <w:pPr>
+              <w:pStyle w:val="BodyText"/>
+              <w:jc w:val="center"/>
+              <w:rPr>
+                <w:sz w:val="24"/>
+                <w:szCs w:val="24"/>
+                <w:lang w:val="en-US"/>
+              </w:rPr>
+            </w:pPr>
+            <w:proofErr w:type="spellStart"/>
+            <w:r>
+              <w:rPr>
+                <w:sz w:val="24"/>
+                <w:szCs w:val="24"/>
+                <w:lang w:val="en-US"/>
+              </w:rPr>
+              <w:t>Dữ</w:t>
+            </w:r>
+            <w:proofErr w:type="spellEnd"/>
+            <w:r>
+              <w:rPr>
+                <w:sz w:val="24"/>
+                <w:szCs w:val="24"/>
+                <w:lang w:val="en-US"/>
+              </w:rPr>
+              <w:t xml:space="preserve"> </w:t>
+            </w:r>
+            <w:proofErr w:type="spellStart"/>
+            <w:r>
+              <w:rPr>
+                <w:sz w:val="24"/>
+                <w:szCs w:val="24"/>
+                <w:lang w:val="en-US"/>
+              </w:rPr>
+              <w:t>liệu</w:t>
+            </w:r>
+            <w:proofErr w:type="spellEnd"/>
+            <w:r>
+              <w:rPr>
+                <w:sz w:val="24"/>
+                <w:szCs w:val="24"/>
+                <w:lang w:val="en-US"/>
+              </w:rPr>
+              <w:t xml:space="preserve"> </w:t>
+            </w:r>
+            <w:proofErr w:type="spellStart"/>
+            <w:r>
+              <w:rPr>
+                <w:sz w:val="24"/>
+                <w:szCs w:val="24"/>
+                <w:lang w:val="en-US"/>
+              </w:rPr>
+              <w:t>về</w:t>
+            </w:r>
+            <w:proofErr w:type="spellEnd"/>
+            <w:r>
+              <w:rPr>
+                <w:sz w:val="24"/>
+                <w:szCs w:val="24"/>
+                <w:lang w:val="en-US"/>
+              </w:rPr>
+              <w:t xml:space="preserve"> </w:t>
+            </w:r>
+            <w:proofErr w:type="spellStart"/>
+            <w:r>
+              <w:rPr>
+                <w:sz w:val="24"/>
+                <w:szCs w:val="24"/>
+                <w:lang w:val="en-US"/>
+              </w:rPr>
+              <w:t>thông</w:t>
+            </w:r>
+            <w:proofErr w:type="spellEnd"/>
+            <w:r>
+              <w:rPr>
+                <w:sz w:val="24"/>
+                <w:szCs w:val="24"/>
+                <w:lang w:val="en-US"/>
+              </w:rPr>
+              <w:t xml:space="preserve"> tin</w:t>
+            </w:r>
+            <w:r>
+              <w:rPr>
+                <w:sz w:val="24"/>
+                <w:szCs w:val="24"/>
+                <w:lang w:val="en-US"/>
+              </w:rPr>
+              <w:t xml:space="preserve"> </w:t>
+            </w:r>
+            <w:proofErr w:type="spellStart"/>
+            <w:r>
+              <w:rPr>
+                <w:sz w:val="24"/>
+                <w:szCs w:val="24"/>
+                <w:lang w:val="en-US"/>
+              </w:rPr>
+              <w:t>người</w:t>
+            </w:r>
+            <w:proofErr w:type="spellEnd"/>
+            <w:r>
+              <w:rPr>
+                <w:sz w:val="24"/>
+                <w:szCs w:val="24"/>
+                <w:lang w:val="en-US"/>
+              </w:rPr>
+              <w:t xml:space="preserve"> </w:t>
+            </w:r>
+            <w:proofErr w:type="spellStart"/>
+            <w:r>
+              <w:rPr>
+                <w:sz w:val="24"/>
+                <w:szCs w:val="24"/>
+                <w:lang w:val="en-US"/>
+              </w:rPr>
+              <w:t>dùng</w:t>
+            </w:r>
+            <w:proofErr w:type="spellEnd"/>
+            <w:r>
+              <w:rPr>
+                <w:sz w:val="24"/>
+                <w:szCs w:val="24"/>
+                <w:lang w:val="en-US"/>
+              </w:rPr>
+              <w:t xml:space="preserve">, </w:t>
+            </w:r>
+            <w:proofErr w:type="spellStart"/>
+            <w:r>
+              <w:rPr>
+                <w:sz w:val="24"/>
+                <w:szCs w:val="24"/>
+                <w:lang w:val="en-US"/>
+              </w:rPr>
+              <w:t>tài</w:t>
+            </w:r>
+            <w:proofErr w:type="spellEnd"/>
+            <w:r>
+              <w:rPr>
+                <w:sz w:val="24"/>
+                <w:szCs w:val="24"/>
+                <w:lang w:val="en-US"/>
+              </w:rPr>
+              <w:t xml:space="preserve"> </w:t>
+            </w:r>
+            <w:proofErr w:type="spellStart"/>
+            <w:r>
+              <w:rPr>
+                <w:sz w:val="24"/>
+                <w:szCs w:val="24"/>
+                <w:lang w:val="en-US"/>
+              </w:rPr>
+              <w:t>khoản</w:t>
+            </w:r>
+            <w:proofErr w:type="spellEnd"/>
+            <w:r>
+              <w:rPr>
+                <w:sz w:val="24"/>
+                <w:szCs w:val="24"/>
+                <w:lang w:val="en-US"/>
+              </w:rPr>
+              <w:t xml:space="preserve"> </w:t>
+            </w:r>
+            <w:proofErr w:type="spellStart"/>
+            <w:r>
+              <w:rPr>
+                <w:sz w:val="24"/>
+                <w:szCs w:val="24"/>
+                <w:lang w:val="en-US"/>
+              </w:rPr>
+              <w:t>có</w:t>
+            </w:r>
+            <w:proofErr w:type="spellEnd"/>
+            <w:r>
+              <w:rPr>
+                <w:sz w:val="24"/>
+                <w:szCs w:val="24"/>
+                <w:lang w:val="en-US"/>
+              </w:rPr>
+              <w:t xml:space="preserve"> </w:t>
+            </w:r>
+            <w:proofErr w:type="spellStart"/>
+            <w:r>
+              <w:rPr>
+                <w:sz w:val="24"/>
+                <w:szCs w:val="24"/>
+                <w:lang w:val="en-US"/>
+              </w:rPr>
+              <w:t>thể</w:t>
+            </w:r>
+            <w:proofErr w:type="spellEnd"/>
+            <w:r>
+              <w:rPr>
+                <w:sz w:val="24"/>
+                <w:szCs w:val="24"/>
+                <w:lang w:val="en-US"/>
+              </w:rPr>
+              <w:t xml:space="preserve"> </w:t>
+            </w:r>
+            <w:proofErr w:type="spellStart"/>
+            <w:r>
+              <w:rPr>
+                <w:sz w:val="24"/>
+                <w:szCs w:val="24"/>
+                <w:lang w:val="en-US"/>
+              </w:rPr>
+              <w:t>bị</w:t>
+            </w:r>
+            <w:proofErr w:type="spellEnd"/>
+            <w:r>
+              <w:rPr>
+                <w:sz w:val="24"/>
+                <w:szCs w:val="24"/>
+                <w:lang w:val="en-US"/>
+              </w:rPr>
+              <w:t xml:space="preserve"> </w:t>
+            </w:r>
+            <w:proofErr w:type="spellStart"/>
+            <w:r>
+              <w:rPr>
+                <w:sz w:val="24"/>
+                <w:szCs w:val="24"/>
+                <w:lang w:val="en-US"/>
+              </w:rPr>
+              <w:t>đánh</w:t>
+            </w:r>
+            <w:proofErr w:type="spellEnd"/>
+            <w:r>
+              <w:rPr>
+                <w:sz w:val="24"/>
+                <w:szCs w:val="24"/>
+                <w:lang w:val="en-US"/>
+              </w:rPr>
+              <w:t xml:space="preserve"> </w:t>
+            </w:r>
+            <w:proofErr w:type="spellStart"/>
+            <w:r>
+              <w:rPr>
+                <w:sz w:val="24"/>
+                <w:szCs w:val="24"/>
+                <w:lang w:val="en-US"/>
+              </w:rPr>
+              <w:t>cắp</w:t>
+            </w:r>
+            <w:proofErr w:type="spellEnd"/>
+            <w:r>
+              <w:rPr>
+                <w:sz w:val="24"/>
+                <w:szCs w:val="24"/>
+                <w:lang w:val="en-US"/>
+              </w:rPr>
+              <w:t xml:space="preserve"> </w:t>
+            </w:r>
+            <w:proofErr w:type="spellStart"/>
+            <w:r>
+              <w:rPr>
+                <w:sz w:val="24"/>
+                <w:szCs w:val="24"/>
+                <w:lang w:val="en-US"/>
+              </w:rPr>
+              <w:t>nếu</w:t>
+            </w:r>
+            <w:proofErr w:type="spellEnd"/>
+            <w:r>
+              <w:rPr>
+                <w:sz w:val="24"/>
+                <w:szCs w:val="24"/>
+                <w:lang w:val="en-US"/>
+              </w:rPr>
+              <w:t xml:space="preserve"> </w:t>
+            </w:r>
+            <w:proofErr w:type="spellStart"/>
+            <w:r>
+              <w:rPr>
+                <w:sz w:val="24"/>
+                <w:szCs w:val="24"/>
+                <w:lang w:val="en-US"/>
+              </w:rPr>
+              <w:t>quản</w:t>
+            </w:r>
+            <w:proofErr w:type="spellEnd"/>
+            <w:r>
+              <w:rPr>
+                <w:sz w:val="24"/>
+                <w:szCs w:val="24"/>
+                <w:lang w:val="en-US"/>
+              </w:rPr>
+              <w:t xml:space="preserve"> </w:t>
+            </w:r>
+            <w:proofErr w:type="spellStart"/>
+            <w:r>
+              <w:rPr>
+                <w:sz w:val="24"/>
+                <w:szCs w:val="24"/>
+                <w:lang w:val="en-US"/>
+              </w:rPr>
+              <w:t>trị</w:t>
+            </w:r>
+            <w:proofErr w:type="spellEnd"/>
+            <w:r>
+              <w:rPr>
+                <w:sz w:val="24"/>
+                <w:szCs w:val="24"/>
+                <w:lang w:val="en-US"/>
+              </w:rPr>
+              <w:t xml:space="preserve"> </w:t>
+            </w:r>
+            <w:proofErr w:type="spellStart"/>
+            <w:r>
+              <w:rPr>
+                <w:sz w:val="24"/>
+                <w:szCs w:val="24"/>
+                <w:lang w:val="en-US"/>
+              </w:rPr>
+              <w:t>viên</w:t>
+            </w:r>
+            <w:proofErr w:type="spellEnd"/>
+            <w:r>
+              <w:rPr>
+                <w:sz w:val="24"/>
+                <w:szCs w:val="24"/>
+                <w:lang w:val="en-US"/>
+              </w:rPr>
+              <w:t xml:space="preserve"> </w:t>
+            </w:r>
+            <w:proofErr w:type="spellStart"/>
+            <w:r>
+              <w:rPr>
+                <w:sz w:val="24"/>
+                <w:szCs w:val="24"/>
+                <w:lang w:val="en-US"/>
+              </w:rPr>
+              <w:t>không</w:t>
+            </w:r>
+            <w:proofErr w:type="spellEnd"/>
+            <w:r>
+              <w:rPr>
+                <w:sz w:val="24"/>
+                <w:szCs w:val="24"/>
+                <w:lang w:val="en-US"/>
+              </w:rPr>
+              <w:t xml:space="preserve"> </w:t>
+            </w:r>
+            <w:proofErr w:type="spellStart"/>
+            <w:r>
+              <w:rPr>
+                <w:sz w:val="24"/>
+                <w:szCs w:val="24"/>
+                <w:lang w:val="en-US"/>
+              </w:rPr>
+              <w:t>cẩn</w:t>
+            </w:r>
+            <w:proofErr w:type="spellEnd"/>
+            <w:r>
+              <w:rPr>
+                <w:sz w:val="24"/>
+                <w:szCs w:val="24"/>
+                <w:lang w:val="en-US"/>
+              </w:rPr>
+              <w:t xml:space="preserve"> </w:t>
+            </w:r>
+            <w:proofErr w:type="spellStart"/>
+            <w:r>
+              <w:rPr>
+                <w:sz w:val="24"/>
+                <w:szCs w:val="24"/>
+                <w:lang w:val="en-US"/>
+              </w:rPr>
+              <w:t>thận</w:t>
+            </w:r>
+            <w:proofErr w:type="spellEnd"/>
+          </w:p>
+        </w:tc>
+        <w:tc>
+          <w:tcPr>
+            <w:tcW w:w="1629" w:type="dxa"/>
+            <w:vAlign w:val="center"/>
+          </w:tcPr>
+          <w:p>
+            <w:pPr>
+              <w:pStyle w:val="BodyText"/>
+              <w:jc w:val="center"/>
+              <w:rPr>
+                <w:sz w:val="24"/>
+                <w:szCs w:val="24"/>
+                <w:lang w:val="en-US"/>
+              </w:rPr>
+            </w:pPr>
+            <w:proofErr w:type="spellStart"/>
+            <w:r>
+              <w:rPr>
+                <w:sz w:val="24"/>
+                <w:szCs w:val="24"/>
+                <w:lang w:val="en-US"/>
+              </w:rPr>
+              <w:t>Mất</w:t>
+            </w:r>
+            <w:proofErr w:type="spellEnd"/>
+            <w:r>
+              <w:rPr>
+                <w:sz w:val="24"/>
+                <w:szCs w:val="24"/>
+                <w:lang w:val="en-US"/>
+              </w:rPr>
+              <w:t xml:space="preserve"> </w:t>
+            </w:r>
+            <w:proofErr w:type="spellStart"/>
+            <w:r>
+              <w:rPr>
+                <w:sz w:val="24"/>
+                <w:szCs w:val="24"/>
+                <w:lang w:val="en-US"/>
+              </w:rPr>
+              <w:t>dữ</w:t>
+            </w:r>
+            <w:proofErr w:type="spellEnd"/>
+            <w:r>
+              <w:rPr>
+                <w:sz w:val="24"/>
+                <w:szCs w:val="24"/>
+                <w:lang w:val="en-US"/>
+              </w:rPr>
+              <w:t xml:space="preserve"> </w:t>
+            </w:r>
+            <w:proofErr w:type="spellStart"/>
+            <w:r>
+              <w:rPr>
+                <w:sz w:val="24"/>
+                <w:szCs w:val="24"/>
+                <w:lang w:val="en-US"/>
+              </w:rPr>
+              <w:t>liệu</w:t>
+            </w:r>
+            <w:proofErr w:type="spellEnd"/>
+            <w:r>
+              <w:rPr>
+                <w:sz w:val="24"/>
+                <w:szCs w:val="24"/>
+                <w:lang w:val="en-US"/>
+              </w:rPr>
+              <w:t xml:space="preserve">, </w:t>
+            </w:r>
+            <w:proofErr w:type="spellStart"/>
+            <w:r>
+              <w:rPr>
+                <w:sz w:val="24"/>
+                <w:szCs w:val="24"/>
+                <w:lang w:val="en-US"/>
+              </w:rPr>
+              <w:t>mất</w:t>
+            </w:r>
+            <w:proofErr w:type="spellEnd"/>
+            <w:r>
+              <w:rPr>
+                <w:sz w:val="24"/>
+                <w:szCs w:val="24"/>
+                <w:lang w:val="en-US"/>
+              </w:rPr>
+              <w:t xml:space="preserve"> </w:t>
+            </w:r>
+            <w:proofErr w:type="spellStart"/>
+            <w:r>
+              <w:rPr>
+                <w:sz w:val="24"/>
+                <w:szCs w:val="24"/>
+                <w:lang w:val="en-US"/>
+              </w:rPr>
+              <w:t>tiền</w:t>
+            </w:r>
+            <w:proofErr w:type="spellEnd"/>
+            <w:r>
+              <w:rPr>
+                <w:sz w:val="24"/>
+                <w:szCs w:val="24"/>
+                <w:lang w:val="en-US"/>
+              </w:rPr>
+              <w:t xml:space="preserve"> </w:t>
+            </w:r>
+            <w:proofErr w:type="spellStart"/>
+            <w:r>
+              <w:rPr>
+                <w:sz w:val="24"/>
+                <w:szCs w:val="24"/>
+                <w:lang w:val="en-US"/>
+              </w:rPr>
+              <w:t>trong</w:t>
+            </w:r>
+            <w:proofErr w:type="spellEnd"/>
+            <w:r>
+              <w:rPr>
+                <w:sz w:val="24"/>
+                <w:szCs w:val="24"/>
+                <w:lang w:val="en-US"/>
+              </w:rPr>
+              <w:t xml:space="preserve"> </w:t>
+            </w:r>
+            <w:proofErr w:type="spellStart"/>
+            <w:r>
+              <w:rPr>
+                <w:sz w:val="24"/>
+                <w:szCs w:val="24"/>
+                <w:lang w:val="en-US"/>
+              </w:rPr>
+              <w:t>t</w:t>
+            </w:r>
+            <w:r>
+              <w:rPr>
+                <w:sz w:val="24"/>
+                <w:szCs w:val="24"/>
+                <w:lang w:val="en-US"/>
+              </w:rPr>
+              <w:t>ài</w:t>
+            </w:r>
+            <w:proofErr w:type="spellEnd"/>
+            <w:r>
+              <w:rPr>
+                <w:sz w:val="24"/>
+                <w:szCs w:val="24"/>
+                <w:lang w:val="en-US"/>
+              </w:rPr>
+              <w:t xml:space="preserve"> </w:t>
+            </w:r>
+            <w:proofErr w:type="spellStart"/>
+            <w:r>
+              <w:rPr>
+                <w:sz w:val="24"/>
+                <w:szCs w:val="24"/>
+                <w:lang w:val="en-US"/>
+              </w:rPr>
+              <w:t>khoản</w:t>
+            </w:r>
+            <w:proofErr w:type="spellEnd"/>
+            <w:r>
+              <w:rPr>
+                <w:sz w:val="24"/>
+                <w:szCs w:val="24"/>
+                <w:lang w:val="en-US"/>
+              </w:rPr>
+              <w:t xml:space="preserve"> </w:t>
+            </w:r>
+            <w:proofErr w:type="spellStart"/>
+            <w:r>
+              <w:rPr>
+                <w:sz w:val="24"/>
+                <w:szCs w:val="24"/>
+                <w:lang w:val="en-US"/>
+              </w:rPr>
+              <w:t>khách</w:t>
+            </w:r>
+            <w:proofErr w:type="spellEnd"/>
+          </w:p>
+        </w:tc>
+        <w:tc>
+          <w:tcPr>
+            <w:tcW w:w="1630" w:type="dxa"/>
+            <w:vAlign w:val="center"/>
+          </w:tcPr>
+          <w:p>
+            <w:pPr>
+              <w:pStyle w:val="BodyText"/>
+              <w:jc w:val="center"/>
+              <w:rPr>
+                <w:sz w:val="24"/>
+                <w:szCs w:val="24"/>
+                <w:lang w:val="en-US"/>
+              </w:rPr>
+            </w:pPr>
+            <w:r>
+              <w:rPr>
+                <w:sz w:val="24"/>
+                <w:szCs w:val="24"/>
+                <w:lang w:val="en-US"/>
+              </w:rPr>
+              <w:t xml:space="preserve">Trung </w:t>
+            </w:r>
+            <w:proofErr w:type="spellStart"/>
+            <w:r>
+              <w:rPr>
+                <w:sz w:val="24"/>
+                <w:szCs w:val="24"/>
+                <w:lang w:val="en-US"/>
+              </w:rPr>
+              <w:t>bình</w:t>
+            </w:r>
+            <w:proofErr w:type="spellEnd"/>
+          </w:p>
+        </w:tc>
+        <w:tc>
+          <w:tcPr>
+            <w:tcW w:w="1558" w:type="dxa"/>
+            <w:vAlign w:val="center"/>
+          </w:tcPr>
+          <w:p>
+            <w:pPr>
+              <w:pStyle w:val="BodyText"/>
+              <w:jc w:val="center"/>
+              <w:rPr>
+                <w:sz w:val="24"/>
+                <w:szCs w:val="24"/>
+                <w:lang w:val="en-US"/>
+              </w:rPr>
+            </w:pPr>
+            <w:proofErr w:type="spellStart"/>
+            <w:r>
+              <w:rPr>
+                <w:sz w:val="24"/>
+                <w:szCs w:val="24"/>
+                <w:lang w:val="en-US"/>
+              </w:rPr>
+              <w:t>Phòng</w:t>
+            </w:r>
+            <w:proofErr w:type="spellEnd"/>
+            <w:r>
+              <w:rPr>
+                <w:sz w:val="24"/>
+                <w:szCs w:val="24"/>
+                <w:lang w:val="en-US"/>
+              </w:rPr>
+              <w:t xml:space="preserve"> </w:t>
+            </w:r>
+            <w:proofErr w:type="spellStart"/>
+            <w:r>
+              <w:rPr>
+                <w:sz w:val="24"/>
+                <w:szCs w:val="24"/>
+                <w:lang w:val="en-US"/>
+              </w:rPr>
+              <w:t>tránh</w:t>
+            </w:r>
+            <w:proofErr w:type="spellEnd"/>
+          </w:p>
+        </w:tc>
+        <w:tc>
+          <w:tcPr>
+            <w:tcW w:w="1559" w:type="dxa"/>
+            <w:vAlign w:val="center"/>
+          </w:tcPr>
+          <w:p>
+            <w:pPr>
+              <w:pStyle w:val="BodyText"/>
+              <w:jc w:val="center"/>
+              <w:rPr>
+                <w:sz w:val="24"/>
+                <w:szCs w:val="24"/>
+                <w:lang w:val="en-US"/>
+              </w:rPr>
+            </w:pPr>
+            <w:r>
+              <w:rPr>
+                <w:sz w:val="24"/>
+                <w:szCs w:val="24"/>
+                <w:lang w:val="en-US"/>
+              </w:rPr>
+              <w:t xml:space="preserve">Sao </w:t>
+            </w:r>
+            <w:proofErr w:type="spellStart"/>
+            <w:r>
+              <w:rPr>
+                <w:sz w:val="24"/>
+                <w:szCs w:val="24"/>
+                <w:lang w:val="en-US"/>
+              </w:rPr>
+              <w:t>lưu</w:t>
+            </w:r>
+            <w:proofErr w:type="spellEnd"/>
+            <w:r>
+              <w:rPr>
+                <w:sz w:val="24"/>
+                <w:szCs w:val="24"/>
+                <w:lang w:val="en-US"/>
+              </w:rPr>
+              <w:t xml:space="preserve"> </w:t>
+            </w:r>
+            <w:proofErr w:type="spellStart"/>
+            <w:r>
+              <w:rPr>
+                <w:sz w:val="24"/>
+                <w:szCs w:val="24"/>
+                <w:lang w:val="en-US"/>
+              </w:rPr>
+              <w:t>dữ</w:t>
+            </w:r>
+            <w:proofErr w:type="spellEnd"/>
+            <w:r>
+              <w:rPr>
+                <w:sz w:val="24"/>
+                <w:szCs w:val="24"/>
+                <w:lang w:val="en-US"/>
+              </w:rPr>
+              <w:t xml:space="preserve"> </w:t>
+            </w:r>
+            <w:proofErr w:type="spellStart"/>
+            <w:r>
+              <w:rPr>
+                <w:sz w:val="24"/>
+                <w:szCs w:val="24"/>
+                <w:lang w:val="en-US"/>
+              </w:rPr>
+              <w:t>liệu</w:t>
+            </w:r>
+            <w:proofErr w:type="spellEnd"/>
+            <w:r>
+              <w:rPr>
+                <w:sz w:val="24"/>
+                <w:szCs w:val="24"/>
+                <w:lang w:val="en-US"/>
+              </w:rPr>
+              <w:t xml:space="preserve"> </w:t>
+            </w:r>
+            <w:proofErr w:type="spellStart"/>
+            <w:r>
+              <w:rPr>
+                <w:sz w:val="24"/>
+                <w:szCs w:val="24"/>
+                <w:lang w:val="en-US"/>
+              </w:rPr>
+              <w:t>dự</w:t>
+            </w:r>
+            <w:proofErr w:type="spellEnd"/>
+            <w:r>
+              <w:rPr>
+                <w:sz w:val="24"/>
+                <w:szCs w:val="24"/>
+                <w:lang w:val="en-US"/>
+              </w:rPr>
+              <w:t xml:space="preserve"> </w:t>
+            </w:r>
+            <w:proofErr w:type="spellStart"/>
+            <w:r>
+              <w:rPr>
+                <w:sz w:val="24"/>
+                <w:szCs w:val="24"/>
+                <w:lang w:val="en-US"/>
+              </w:rPr>
+              <w:t>phòng</w:t>
+            </w:r>
+            <w:proofErr w:type="spellEnd"/>
+            <w:r>
+              <w:rPr>
+                <w:sz w:val="24"/>
+                <w:szCs w:val="24"/>
+                <w:lang w:val="en-US"/>
+              </w:rPr>
+              <w:t xml:space="preserve"> sang </w:t>
+            </w:r>
+            <w:proofErr w:type="spellStart"/>
+            <w:r>
+              <w:rPr>
+                <w:sz w:val="24"/>
+                <w:szCs w:val="24"/>
+                <w:lang w:val="en-US"/>
+              </w:rPr>
+              <w:t>máy</w:t>
+            </w:r>
+            <w:proofErr w:type="spellEnd"/>
+            <w:r>
+              <w:rPr>
+                <w:sz w:val="24"/>
+                <w:szCs w:val="24"/>
+                <w:lang w:val="en-US"/>
+              </w:rPr>
+              <w:t xml:space="preserve"> </w:t>
+            </w:r>
+            <w:proofErr w:type="spellStart"/>
+            <w:r>
+              <w:rPr>
+                <w:sz w:val="24"/>
+                <w:szCs w:val="24"/>
+                <w:lang w:val="en-US"/>
+              </w:rPr>
+              <w:t>chủ</w:t>
+            </w:r>
+            <w:proofErr w:type="spellEnd"/>
+            <w:r>
+              <w:rPr>
+                <w:sz w:val="24"/>
+                <w:szCs w:val="24"/>
+                <w:lang w:val="en-US"/>
+              </w:rPr>
+              <w:t xml:space="preserve"> </w:t>
+            </w:r>
+            <w:proofErr w:type="spellStart"/>
+            <w:r>
+              <w:rPr>
+                <w:sz w:val="24"/>
+                <w:szCs w:val="24"/>
+                <w:lang w:val="en-US"/>
+              </w:rPr>
+              <w:t>khác</w:t>
+            </w:r>
+            <w:proofErr w:type="spellEnd"/>
+          </w:p>
+        </w:tc>
+      </w:tr>
+      <w:tr>
+        <w:trPr>
+          <w:trHeight w:val="864"/>
+        </w:trPr>
+        <w:tc>
+          <w:tcPr>
+            <w:tcW w:w="1345" w:type="dxa"/>
+            <w:vAlign w:val="center"/>
+          </w:tcPr>
+          <w:p>
+            <w:pPr>
+              <w:pStyle w:val="BodyText"/>
+              <w:jc w:val="center"/>
+              <w:rPr>
+                <w:sz w:val="24"/>
+                <w:szCs w:val="24"/>
+                <w:lang w:val="en-US"/>
+              </w:rPr>
+            </w:pPr>
+            <w:proofErr w:type="spellStart"/>
+            <w:r>
+              <w:rPr>
+                <w:sz w:val="24"/>
+                <w:szCs w:val="24"/>
+                <w:lang w:val="en-US"/>
+              </w:rPr>
+              <w:t>Mở</w:t>
+            </w:r>
+            <w:proofErr w:type="spellEnd"/>
+            <w:r>
+              <w:rPr>
+                <w:sz w:val="24"/>
+                <w:szCs w:val="24"/>
+                <w:lang w:val="en-US"/>
+              </w:rPr>
+              <w:t xml:space="preserve"> </w:t>
+            </w:r>
+            <w:proofErr w:type="spellStart"/>
+            <w:r>
+              <w:rPr>
+                <w:sz w:val="24"/>
+                <w:szCs w:val="24"/>
+                <w:lang w:val="en-US"/>
+              </w:rPr>
+              <w:t>rộng</w:t>
+            </w:r>
+            <w:proofErr w:type="spellEnd"/>
+            <w:r>
+              <w:rPr>
+                <w:sz w:val="24"/>
+                <w:szCs w:val="24"/>
+                <w:lang w:val="en-US"/>
+              </w:rPr>
+              <w:t xml:space="preserve"> </w:t>
+            </w:r>
+            <w:proofErr w:type="spellStart"/>
+            <w:r>
+              <w:rPr>
+                <w:sz w:val="24"/>
+                <w:szCs w:val="24"/>
+                <w:lang w:val="en-US"/>
+              </w:rPr>
+              <w:t>thêm</w:t>
+            </w:r>
+            <w:proofErr w:type="spellEnd"/>
+            <w:r>
+              <w:rPr>
+                <w:sz w:val="24"/>
+                <w:szCs w:val="24"/>
+                <w:lang w:val="en-US"/>
+              </w:rPr>
+              <w:t xml:space="preserve"> </w:t>
+            </w:r>
+            <w:proofErr w:type="spellStart"/>
+            <w:r>
+              <w:rPr>
+                <w:sz w:val="24"/>
+                <w:szCs w:val="24"/>
+                <w:lang w:val="en-US"/>
+              </w:rPr>
+              <w:t>chức</w:t>
+            </w:r>
+            <w:proofErr w:type="spellEnd"/>
+            <w:r>
+              <w:rPr>
+                <w:sz w:val="24"/>
+                <w:szCs w:val="24"/>
+                <w:lang w:val="en-US"/>
+              </w:rPr>
+              <w:t xml:space="preserve"> </w:t>
+            </w:r>
+            <w:proofErr w:type="spellStart"/>
+            <w:r>
+              <w:rPr>
+                <w:sz w:val="24"/>
+                <w:szCs w:val="24"/>
+                <w:lang w:val="en-US"/>
+              </w:rPr>
+              <w:t>nă</w:t>
+            </w:r>
+            <w:r>
+              <w:rPr>
+                <w:sz w:val="24"/>
+                <w:szCs w:val="24"/>
+                <w:lang w:val="en-US"/>
+              </w:rPr>
+              <w:t>ng</w:t>
+            </w:r>
+            <w:proofErr w:type="spellEnd"/>
+            <w:r>
+              <w:rPr>
+                <w:sz w:val="24"/>
+                <w:szCs w:val="24"/>
+                <w:lang w:val="en-US"/>
+              </w:rPr>
+              <w:t xml:space="preserve"> </w:t>
+            </w:r>
+            <w:proofErr w:type="spellStart"/>
+            <w:r>
+              <w:rPr>
+                <w:sz w:val="24"/>
+                <w:szCs w:val="24"/>
+                <w:lang w:val="en-US"/>
+              </w:rPr>
+              <w:t>giao</w:t>
+            </w:r>
+            <w:proofErr w:type="spellEnd"/>
+            <w:r>
+              <w:rPr>
+                <w:sz w:val="24"/>
+                <w:szCs w:val="24"/>
+                <w:lang w:val="en-US"/>
+              </w:rPr>
+              <w:t xml:space="preserve"> </w:t>
+            </w:r>
+            <w:proofErr w:type="spellStart"/>
+            <w:r>
+              <w:rPr>
+                <w:sz w:val="24"/>
+                <w:szCs w:val="24"/>
+                <w:lang w:val="en-US"/>
+              </w:rPr>
+              <w:t>việc</w:t>
+            </w:r>
+            <w:proofErr w:type="spellEnd"/>
+            <w:r>
+              <w:rPr>
+                <w:sz w:val="24"/>
+                <w:szCs w:val="24"/>
+                <w:lang w:val="en-US"/>
+              </w:rPr>
+              <w:t xml:space="preserve"> </w:t>
+            </w:r>
+            <w:proofErr w:type="spellStart"/>
+            <w:r>
+              <w:rPr>
+                <w:sz w:val="24"/>
+                <w:szCs w:val="24"/>
+                <w:lang w:val="en-US"/>
+              </w:rPr>
+              <w:t>cho</w:t>
+            </w:r>
+            <w:proofErr w:type="spellEnd"/>
+            <w:r>
+              <w:rPr>
+                <w:sz w:val="24"/>
+                <w:szCs w:val="24"/>
+                <w:lang w:val="en-US"/>
+              </w:rPr>
+              <w:t xml:space="preserve"> </w:t>
+            </w:r>
+            <w:proofErr w:type="spellStart"/>
+            <w:r>
+              <w:rPr>
+                <w:sz w:val="24"/>
+                <w:szCs w:val="24"/>
+                <w:lang w:val="en-US"/>
+              </w:rPr>
+              <w:t>các</w:t>
+            </w:r>
+            <w:proofErr w:type="spellEnd"/>
+            <w:r>
+              <w:rPr>
+                <w:sz w:val="24"/>
+                <w:szCs w:val="24"/>
+                <w:lang w:val="en-US"/>
+              </w:rPr>
+              <w:t xml:space="preserve"> </w:t>
+            </w:r>
+            <w:proofErr w:type="spellStart"/>
+            <w:r>
+              <w:rPr>
+                <w:sz w:val="24"/>
+                <w:szCs w:val="24"/>
+                <w:lang w:val="en-US"/>
+              </w:rPr>
+              <w:t>vai</w:t>
+            </w:r>
+            <w:proofErr w:type="spellEnd"/>
+            <w:r>
+              <w:rPr>
+                <w:sz w:val="24"/>
+                <w:szCs w:val="24"/>
+                <w:lang w:val="en-US"/>
+              </w:rPr>
+              <w:t xml:space="preserve"> </w:t>
+            </w:r>
+            <w:proofErr w:type="spellStart"/>
+            <w:r>
+              <w:rPr>
+                <w:sz w:val="24"/>
+                <w:szCs w:val="24"/>
+                <w:lang w:val="en-US"/>
+              </w:rPr>
+              <w:t>trò</w:t>
+            </w:r>
+            <w:proofErr w:type="spellEnd"/>
+            <w:r>
+              <w:rPr>
+                <w:sz w:val="24"/>
+                <w:szCs w:val="24"/>
+                <w:lang w:val="en-US"/>
+              </w:rPr>
+              <w:t xml:space="preserve"> </w:t>
+            </w:r>
+            <w:proofErr w:type="spellStart"/>
+            <w:r>
+              <w:rPr>
+                <w:sz w:val="24"/>
+                <w:szCs w:val="24"/>
+                <w:lang w:val="en-US"/>
+              </w:rPr>
+              <w:t>khác</w:t>
+            </w:r>
+            <w:proofErr w:type="spellEnd"/>
+          </w:p>
+        </w:tc>
+        <w:tc>
+          <w:tcPr>
+            <w:tcW w:w="1629" w:type="dxa"/>
+            <w:vAlign w:val="center"/>
+          </w:tcPr>
+          <w:p>
+            <w:pPr>
+              <w:pStyle w:val="BodyText"/>
+              <w:jc w:val="center"/>
+              <w:rPr>
+                <w:sz w:val="24"/>
+                <w:szCs w:val="24"/>
+                <w:lang w:val="en-US"/>
+              </w:rPr>
+            </w:pPr>
+            <w:r>
+              <w:rPr>
+                <w:sz w:val="24"/>
+                <w:szCs w:val="24"/>
+                <w:lang w:val="en-US"/>
+              </w:rPr>
+              <w:t xml:space="preserve">Trong </w:t>
+            </w:r>
+            <w:proofErr w:type="spellStart"/>
+            <w:r>
+              <w:rPr>
+                <w:sz w:val="24"/>
+                <w:szCs w:val="24"/>
+                <w:lang w:val="en-US"/>
+              </w:rPr>
+              <w:t>tương</w:t>
+            </w:r>
+            <w:proofErr w:type="spellEnd"/>
+            <w:r>
+              <w:rPr>
+                <w:sz w:val="24"/>
+                <w:szCs w:val="24"/>
+                <w:lang w:val="en-US"/>
+              </w:rPr>
+              <w:t xml:space="preserve"> </w:t>
+            </w:r>
+            <w:proofErr w:type="spellStart"/>
+            <w:r>
+              <w:rPr>
+                <w:sz w:val="24"/>
+                <w:szCs w:val="24"/>
+                <w:lang w:val="en-US"/>
+              </w:rPr>
+              <w:t>lai</w:t>
+            </w:r>
+            <w:proofErr w:type="spellEnd"/>
+            <w:r>
+              <w:rPr>
+                <w:sz w:val="24"/>
+                <w:szCs w:val="24"/>
+                <w:lang w:val="en-US"/>
+              </w:rPr>
+              <w:t xml:space="preserve"> </w:t>
+            </w:r>
+            <w:proofErr w:type="spellStart"/>
+            <w:r>
+              <w:rPr>
+                <w:sz w:val="24"/>
+                <w:szCs w:val="24"/>
+                <w:lang w:val="en-US"/>
+              </w:rPr>
+              <w:t>công</w:t>
+            </w:r>
+            <w:proofErr w:type="spellEnd"/>
+            <w:r>
+              <w:rPr>
+                <w:sz w:val="24"/>
+                <w:szCs w:val="24"/>
+                <w:lang w:val="en-US"/>
+              </w:rPr>
+              <w:t xml:space="preserve"> ty </w:t>
+            </w:r>
+            <w:proofErr w:type="spellStart"/>
+            <w:r>
+              <w:rPr>
+                <w:sz w:val="24"/>
+                <w:szCs w:val="24"/>
+                <w:lang w:val="en-US"/>
+              </w:rPr>
+              <w:t>có</w:t>
+            </w:r>
+            <w:proofErr w:type="spellEnd"/>
+            <w:r>
+              <w:rPr>
+                <w:sz w:val="24"/>
+                <w:szCs w:val="24"/>
+                <w:lang w:val="en-US"/>
+              </w:rPr>
+              <w:t xml:space="preserve"> </w:t>
+            </w:r>
+            <w:proofErr w:type="spellStart"/>
+            <w:r>
+              <w:rPr>
+                <w:sz w:val="24"/>
+                <w:szCs w:val="24"/>
+                <w:lang w:val="en-US"/>
+              </w:rPr>
+              <w:t>thể</w:t>
+            </w:r>
+            <w:proofErr w:type="spellEnd"/>
+            <w:r>
+              <w:rPr>
+                <w:sz w:val="24"/>
+                <w:szCs w:val="24"/>
+                <w:lang w:val="en-US"/>
+              </w:rPr>
+              <w:t xml:space="preserve"> </w:t>
+            </w:r>
+            <w:proofErr w:type="spellStart"/>
+            <w:r>
+              <w:rPr>
+                <w:sz w:val="24"/>
+                <w:szCs w:val="24"/>
+                <w:lang w:val="en-US"/>
+              </w:rPr>
+              <w:t>được</w:t>
+            </w:r>
+            <w:proofErr w:type="spellEnd"/>
+            <w:r>
+              <w:rPr>
+                <w:sz w:val="24"/>
+                <w:szCs w:val="24"/>
+                <w:lang w:val="en-US"/>
+              </w:rPr>
+              <w:t xml:space="preserve"> </w:t>
+            </w:r>
+            <w:proofErr w:type="spellStart"/>
+            <w:r>
+              <w:rPr>
+                <w:sz w:val="24"/>
+                <w:szCs w:val="24"/>
+                <w:lang w:val="en-US"/>
+              </w:rPr>
+              <w:t>mở</w:t>
+            </w:r>
+            <w:proofErr w:type="spellEnd"/>
+            <w:r>
+              <w:rPr>
+                <w:sz w:val="24"/>
+                <w:szCs w:val="24"/>
+                <w:lang w:val="en-US"/>
+              </w:rPr>
+              <w:t xml:space="preserve"> </w:t>
+            </w:r>
+            <w:proofErr w:type="spellStart"/>
+            <w:r>
+              <w:rPr>
+                <w:sz w:val="24"/>
+                <w:szCs w:val="24"/>
+                <w:lang w:val="en-US"/>
+              </w:rPr>
+              <w:t>rộng</w:t>
+            </w:r>
+            <w:proofErr w:type="spellEnd"/>
+            <w:r>
+              <w:rPr>
+                <w:sz w:val="24"/>
+                <w:szCs w:val="24"/>
+                <w:lang w:val="en-US"/>
+              </w:rPr>
+              <w:t xml:space="preserve">, </w:t>
+            </w:r>
+            <w:proofErr w:type="spellStart"/>
+            <w:r>
+              <w:rPr>
+                <w:sz w:val="24"/>
+                <w:szCs w:val="24"/>
+                <w:lang w:val="en-US"/>
+              </w:rPr>
+              <w:t>thêm</w:t>
+            </w:r>
+            <w:proofErr w:type="spellEnd"/>
+            <w:r>
+              <w:rPr>
+                <w:sz w:val="24"/>
+                <w:szCs w:val="24"/>
+                <w:lang w:val="en-US"/>
+              </w:rPr>
+              <w:t xml:space="preserve"> </w:t>
+            </w:r>
+            <w:proofErr w:type="spellStart"/>
+            <w:r>
+              <w:rPr>
+                <w:sz w:val="24"/>
+                <w:szCs w:val="24"/>
+                <w:lang w:val="en-US"/>
+              </w:rPr>
+              <w:t>vai</w:t>
+            </w:r>
+            <w:proofErr w:type="spellEnd"/>
+            <w:r>
+              <w:rPr>
+                <w:sz w:val="24"/>
+                <w:szCs w:val="24"/>
+                <w:lang w:val="en-US"/>
+              </w:rPr>
+              <w:t xml:space="preserve"> </w:t>
+            </w:r>
+            <w:proofErr w:type="spellStart"/>
+            <w:r>
+              <w:rPr>
+                <w:sz w:val="24"/>
+                <w:szCs w:val="24"/>
+                <w:lang w:val="en-US"/>
+              </w:rPr>
+              <w:t>trò</w:t>
+            </w:r>
+            <w:proofErr w:type="spellEnd"/>
+            <w:r>
+              <w:rPr>
+                <w:sz w:val="24"/>
+                <w:szCs w:val="24"/>
+                <w:lang w:val="en-US"/>
+              </w:rPr>
+              <w:t xml:space="preserve"> </w:t>
+            </w:r>
+            <w:proofErr w:type="spellStart"/>
+            <w:r>
+              <w:rPr>
+                <w:sz w:val="24"/>
+                <w:szCs w:val="24"/>
+                <w:lang w:val="en-US"/>
+              </w:rPr>
+              <w:t>nhân</w:t>
+            </w:r>
+            <w:proofErr w:type="spellEnd"/>
+            <w:r>
+              <w:rPr>
+                <w:sz w:val="24"/>
+                <w:szCs w:val="24"/>
+                <w:lang w:val="en-US"/>
+              </w:rPr>
+              <w:t xml:space="preserve"> </w:t>
+            </w:r>
+            <w:proofErr w:type="spellStart"/>
+            <w:r>
+              <w:rPr>
+                <w:sz w:val="24"/>
+                <w:szCs w:val="24"/>
+                <w:lang w:val="en-US"/>
+              </w:rPr>
+              <w:t>viên</w:t>
+            </w:r>
+            <w:proofErr w:type="spellEnd"/>
+            <w:r>
+              <w:rPr>
+                <w:sz w:val="24"/>
+                <w:szCs w:val="24"/>
+                <w:lang w:val="en-US"/>
+              </w:rPr>
+              <w:t xml:space="preserve"> </w:t>
+            </w:r>
+            <w:proofErr w:type="spellStart"/>
+            <w:r>
+              <w:rPr>
+                <w:sz w:val="24"/>
+                <w:szCs w:val="24"/>
+                <w:lang w:val="en-US"/>
+              </w:rPr>
+              <w:t>trong</w:t>
+            </w:r>
+            <w:proofErr w:type="spellEnd"/>
+            <w:r>
+              <w:rPr>
+                <w:sz w:val="24"/>
+                <w:szCs w:val="24"/>
+                <w:lang w:val="en-US"/>
+              </w:rPr>
+              <w:t xml:space="preserve"> </w:t>
+            </w:r>
+            <w:proofErr w:type="spellStart"/>
+            <w:r>
+              <w:rPr>
+                <w:sz w:val="24"/>
+                <w:szCs w:val="24"/>
+                <w:lang w:val="en-US"/>
+              </w:rPr>
+              <w:t>hệ</w:t>
+            </w:r>
+            <w:proofErr w:type="spellEnd"/>
+            <w:r>
+              <w:rPr>
+                <w:sz w:val="24"/>
+                <w:szCs w:val="24"/>
+                <w:lang w:val="en-US"/>
+              </w:rPr>
+              <w:t xml:space="preserve"> </w:t>
+            </w:r>
+            <w:proofErr w:type="spellStart"/>
+            <w:r>
+              <w:rPr>
+                <w:sz w:val="24"/>
+                <w:szCs w:val="24"/>
+                <w:lang w:val="en-US"/>
+              </w:rPr>
+              <w:t>thống</w:t>
+            </w:r>
+            <w:proofErr w:type="spellEnd"/>
+          </w:p>
+        </w:tc>
+        <w:tc>
+          <w:tcPr>
+            <w:tcW w:w="1629" w:type="dxa"/>
+            <w:vAlign w:val="center"/>
+          </w:tcPr>
+          <w:p>
+            <w:pPr>
+              <w:pStyle w:val="BodyText"/>
+              <w:jc w:val="center"/>
+              <w:rPr>
+                <w:sz w:val="24"/>
+                <w:szCs w:val="24"/>
+                <w:lang w:val="en-US"/>
+              </w:rPr>
+            </w:pPr>
+            <w:proofErr w:type="spellStart"/>
+            <w:r>
+              <w:rPr>
+                <w:sz w:val="24"/>
+                <w:szCs w:val="24"/>
+                <w:lang w:val="en-US"/>
+              </w:rPr>
+              <w:t>Chưa</w:t>
+            </w:r>
+            <w:proofErr w:type="spellEnd"/>
+            <w:r>
+              <w:rPr>
+                <w:sz w:val="24"/>
+                <w:szCs w:val="24"/>
+                <w:lang w:val="en-US"/>
+              </w:rPr>
+              <w:t xml:space="preserve"> </w:t>
+            </w:r>
+            <w:proofErr w:type="spellStart"/>
+            <w:r>
+              <w:rPr>
+                <w:sz w:val="24"/>
+                <w:szCs w:val="24"/>
+                <w:lang w:val="en-US"/>
+              </w:rPr>
+              <w:t>có</w:t>
+            </w:r>
+            <w:proofErr w:type="spellEnd"/>
+            <w:r>
+              <w:rPr>
+                <w:sz w:val="24"/>
+                <w:szCs w:val="24"/>
+                <w:lang w:val="en-US"/>
+              </w:rPr>
+              <w:t xml:space="preserve"> </w:t>
+            </w:r>
+            <w:proofErr w:type="spellStart"/>
+            <w:r>
+              <w:rPr>
+                <w:sz w:val="24"/>
+                <w:szCs w:val="24"/>
+                <w:lang w:val="en-US"/>
+              </w:rPr>
+              <w:t>chức</w:t>
+            </w:r>
+            <w:proofErr w:type="spellEnd"/>
+            <w:r>
+              <w:rPr>
+                <w:sz w:val="24"/>
+                <w:szCs w:val="24"/>
+                <w:lang w:val="en-US"/>
+              </w:rPr>
+              <w:t xml:space="preserve"> </w:t>
+            </w:r>
+            <w:proofErr w:type="spellStart"/>
+            <w:r>
+              <w:rPr>
+                <w:sz w:val="24"/>
+                <w:szCs w:val="24"/>
+                <w:lang w:val="en-US"/>
+              </w:rPr>
+              <w:t>năng</w:t>
+            </w:r>
+            <w:proofErr w:type="spellEnd"/>
+            <w:r>
+              <w:rPr>
+                <w:sz w:val="24"/>
+                <w:szCs w:val="24"/>
+                <w:lang w:val="en-US"/>
+              </w:rPr>
+              <w:t xml:space="preserve"> </w:t>
+            </w:r>
+            <w:proofErr w:type="spellStart"/>
+            <w:r>
+              <w:rPr>
+                <w:sz w:val="24"/>
+                <w:szCs w:val="24"/>
+                <w:lang w:val="en-US"/>
+              </w:rPr>
+              <w:t>n</w:t>
+            </w:r>
+            <w:r>
+              <w:rPr>
+                <w:sz w:val="24"/>
+                <w:szCs w:val="24"/>
+                <w:lang w:val="en-US"/>
+              </w:rPr>
+              <w:t>ày</w:t>
+            </w:r>
+            <w:proofErr w:type="spellEnd"/>
+          </w:p>
+        </w:tc>
+        <w:tc>
+          <w:tcPr>
+            <w:tcW w:w="1630" w:type="dxa"/>
+            <w:vAlign w:val="center"/>
+          </w:tcPr>
+          <w:p>
+            <w:pPr>
+              <w:pStyle w:val="BodyText"/>
+              <w:jc w:val="center"/>
+              <w:rPr>
+                <w:sz w:val="24"/>
+                <w:szCs w:val="24"/>
+                <w:lang w:val="en-US"/>
+              </w:rPr>
+            </w:pPr>
+            <w:r>
+              <w:rPr>
+                <w:sz w:val="24"/>
+                <w:szCs w:val="24"/>
+                <w:lang w:val="en-US"/>
+              </w:rPr>
+              <w:t xml:space="preserve">Trung </w:t>
+            </w:r>
+            <w:proofErr w:type="spellStart"/>
+            <w:r>
+              <w:rPr>
+                <w:sz w:val="24"/>
+                <w:szCs w:val="24"/>
+                <w:lang w:val="en-US"/>
+              </w:rPr>
+              <w:t>bình</w:t>
+            </w:r>
+            <w:proofErr w:type="spellEnd"/>
+          </w:p>
+        </w:tc>
+        <w:tc>
+          <w:tcPr>
+            <w:tcW w:w="1558" w:type="dxa"/>
+            <w:vAlign w:val="center"/>
+          </w:tcPr>
+          <w:p>
+            <w:pPr>
+              <w:pStyle w:val="BodyText"/>
+              <w:jc w:val="center"/>
+              <w:rPr>
+                <w:sz w:val="24"/>
+                <w:szCs w:val="24"/>
+                <w:lang w:val="en-US"/>
+              </w:rPr>
+            </w:pPr>
+            <w:proofErr w:type="spellStart"/>
+            <w:r>
+              <w:rPr>
+                <w:sz w:val="24"/>
+                <w:szCs w:val="24"/>
+                <w:lang w:val="en-US"/>
+              </w:rPr>
+              <w:t>Lên</w:t>
+            </w:r>
+            <w:proofErr w:type="spellEnd"/>
+            <w:r>
+              <w:rPr>
+                <w:sz w:val="24"/>
+                <w:szCs w:val="24"/>
+                <w:lang w:val="en-US"/>
+              </w:rPr>
+              <w:t xml:space="preserve"> </w:t>
+            </w:r>
+            <w:proofErr w:type="spellStart"/>
+            <w:r>
+              <w:rPr>
+                <w:sz w:val="24"/>
+                <w:szCs w:val="24"/>
+                <w:lang w:val="en-US"/>
+              </w:rPr>
+              <w:t>kế</w:t>
+            </w:r>
+            <w:proofErr w:type="spellEnd"/>
+            <w:r>
+              <w:rPr>
+                <w:sz w:val="24"/>
+                <w:szCs w:val="24"/>
+                <w:lang w:val="en-US"/>
+              </w:rPr>
+              <w:t xml:space="preserve"> </w:t>
+            </w:r>
+            <w:proofErr w:type="spellStart"/>
+            <w:r>
+              <w:rPr>
+                <w:sz w:val="24"/>
+                <w:szCs w:val="24"/>
+                <w:lang w:val="en-US"/>
+              </w:rPr>
+              <w:t>hoạch</w:t>
+            </w:r>
+            <w:proofErr w:type="spellEnd"/>
+            <w:r>
+              <w:rPr>
+                <w:sz w:val="24"/>
+                <w:szCs w:val="24"/>
+                <w:lang w:val="en-US"/>
+              </w:rPr>
+              <w:t xml:space="preserve"> </w:t>
+            </w:r>
+            <w:proofErr w:type="spellStart"/>
+            <w:r>
+              <w:rPr>
+                <w:sz w:val="24"/>
+                <w:szCs w:val="24"/>
+                <w:lang w:val="en-US"/>
+              </w:rPr>
+              <w:t>phát</w:t>
+            </w:r>
+            <w:proofErr w:type="spellEnd"/>
+            <w:r>
+              <w:rPr>
+                <w:sz w:val="24"/>
+                <w:szCs w:val="24"/>
+                <w:lang w:val="en-US"/>
+              </w:rPr>
+              <w:t xml:space="preserve"> </w:t>
+            </w:r>
+            <w:proofErr w:type="spellStart"/>
+            <w:r>
+              <w:rPr>
+                <w:sz w:val="24"/>
+                <w:szCs w:val="24"/>
+                <w:lang w:val="en-US"/>
+              </w:rPr>
+              <w:t>tr</w:t>
+            </w:r>
+            <w:r>
+              <w:rPr>
+                <w:sz w:val="24"/>
+                <w:szCs w:val="24"/>
+                <w:lang w:val="en-US"/>
+              </w:rPr>
+              <w:t>iển</w:t>
+            </w:r>
+            <w:proofErr w:type="spellEnd"/>
+            <w:r>
+              <w:rPr>
+                <w:sz w:val="24"/>
+                <w:szCs w:val="24"/>
+                <w:lang w:val="en-US"/>
+              </w:rPr>
+              <w:t xml:space="preserve"> </w:t>
+            </w:r>
+            <w:proofErr w:type="spellStart"/>
+            <w:r>
+              <w:rPr>
+                <w:sz w:val="24"/>
+                <w:szCs w:val="24"/>
+                <w:lang w:val="en-US"/>
+              </w:rPr>
+              <w:t>phiên</w:t>
+            </w:r>
+            <w:proofErr w:type="spellEnd"/>
+            <w:r>
+              <w:rPr>
+                <w:sz w:val="24"/>
+                <w:szCs w:val="24"/>
+                <w:lang w:val="en-US"/>
+              </w:rPr>
+              <w:t xml:space="preserve"> </w:t>
+            </w:r>
+            <w:proofErr w:type="spellStart"/>
+            <w:r>
+              <w:rPr>
+                <w:sz w:val="24"/>
+                <w:szCs w:val="24"/>
+                <w:lang w:val="en-US"/>
+              </w:rPr>
+              <w:t>bản</w:t>
+            </w:r>
+            <w:proofErr w:type="spellEnd"/>
+            <w:r>
+              <w:rPr>
+                <w:sz w:val="24"/>
+                <w:szCs w:val="24"/>
+                <w:lang w:val="en-US"/>
+              </w:rPr>
+              <w:t xml:space="preserve"> </w:t>
+            </w:r>
+            <w:proofErr w:type="spellStart"/>
+            <w:r>
+              <w:rPr>
+                <w:sz w:val="24"/>
+                <w:szCs w:val="24"/>
+                <w:lang w:val="en-US"/>
+              </w:rPr>
+              <w:t>hiện</w:t>
+            </w:r>
+            <w:proofErr w:type="spellEnd"/>
+            <w:r>
+              <w:rPr>
+                <w:sz w:val="24"/>
+                <w:szCs w:val="24"/>
+                <w:lang w:val="en-US"/>
+              </w:rPr>
+              <w:t xml:space="preserve"> </w:t>
+            </w:r>
+            <w:proofErr w:type="spellStart"/>
+            <w:r>
+              <w:rPr>
+                <w:sz w:val="24"/>
+                <w:szCs w:val="24"/>
+                <w:lang w:val="en-US"/>
+              </w:rPr>
+              <w:t>tại</w:t>
+            </w:r>
+            <w:proofErr w:type="spellEnd"/>
+          </w:p>
+        </w:tc>
+        <w:tc>
+          <w:tcPr>
+            <w:tcW w:w="1559" w:type="dxa"/>
+            <w:vAlign w:val="center"/>
+          </w:tcPr>
+          <w:p>
+            <w:pPr>
+              <w:pStyle w:val="BodyText"/>
+              <w:jc w:val="center"/>
+              <w:rPr>
+                <w:sz w:val="24"/>
+                <w:szCs w:val="24"/>
+                <w:lang w:val="en-US"/>
+              </w:rPr>
+            </w:pPr>
+            <w:proofErr w:type="spellStart"/>
+            <w:r>
+              <w:rPr>
+                <w:sz w:val="24"/>
+                <w:szCs w:val="24"/>
+                <w:lang w:val="en-US"/>
+              </w:rPr>
+              <w:t>Nâng</w:t>
+            </w:r>
+            <w:proofErr w:type="spellEnd"/>
+            <w:r>
+              <w:rPr>
+                <w:sz w:val="24"/>
+                <w:szCs w:val="24"/>
+                <w:lang w:val="en-US"/>
+              </w:rPr>
+              <w:t xml:space="preserve"> </w:t>
+            </w:r>
+            <w:proofErr w:type="spellStart"/>
+            <w:r>
+              <w:rPr>
+                <w:sz w:val="24"/>
+                <w:szCs w:val="24"/>
+                <w:lang w:val="en-US"/>
+              </w:rPr>
+              <w:t>cấp</w:t>
+            </w:r>
+            <w:proofErr w:type="spellEnd"/>
+            <w:r>
+              <w:rPr>
+                <w:sz w:val="24"/>
+                <w:szCs w:val="24"/>
+                <w:lang w:val="en-US"/>
+              </w:rPr>
+              <w:t xml:space="preserve">, </w:t>
+            </w:r>
+            <w:proofErr w:type="spellStart"/>
+            <w:r>
+              <w:rPr>
+                <w:sz w:val="24"/>
+                <w:szCs w:val="24"/>
+                <w:lang w:val="en-US"/>
+              </w:rPr>
+              <w:t>phát</w:t>
+            </w:r>
+            <w:proofErr w:type="spellEnd"/>
+            <w:r>
+              <w:rPr>
+                <w:sz w:val="24"/>
+                <w:szCs w:val="24"/>
+                <w:lang w:val="en-US"/>
+              </w:rPr>
+              <w:t xml:space="preserve"> </w:t>
+            </w:r>
+            <w:proofErr w:type="spellStart"/>
+            <w:r>
+              <w:rPr>
+                <w:sz w:val="24"/>
+                <w:szCs w:val="24"/>
+                <w:lang w:val="en-US"/>
+              </w:rPr>
+              <w:t>hành</w:t>
+            </w:r>
+            <w:proofErr w:type="spellEnd"/>
+            <w:r>
+              <w:rPr>
+                <w:sz w:val="24"/>
+                <w:szCs w:val="24"/>
+                <w:lang w:val="en-US"/>
+              </w:rPr>
+              <w:t xml:space="preserve"> </w:t>
+            </w:r>
+            <w:proofErr w:type="spellStart"/>
+            <w:r>
+              <w:rPr>
+                <w:sz w:val="24"/>
+                <w:szCs w:val="24"/>
+                <w:lang w:val="en-US"/>
+              </w:rPr>
+              <w:t>các</w:t>
+            </w:r>
+            <w:proofErr w:type="spellEnd"/>
+            <w:r>
+              <w:rPr>
+                <w:sz w:val="24"/>
+                <w:szCs w:val="24"/>
+                <w:lang w:val="en-US"/>
+              </w:rPr>
+              <w:t xml:space="preserve"> </w:t>
+            </w:r>
+            <w:proofErr w:type="spellStart"/>
+            <w:r>
+              <w:rPr>
+                <w:sz w:val="24"/>
+                <w:szCs w:val="24"/>
+                <w:lang w:val="en-US"/>
+              </w:rPr>
+              <w:t>phiên</w:t>
+            </w:r>
+            <w:proofErr w:type="spellEnd"/>
+            <w:r>
+              <w:rPr>
+                <w:sz w:val="24"/>
+                <w:szCs w:val="24"/>
+                <w:lang w:val="en-US"/>
+              </w:rPr>
+              <w:t xml:space="preserve"> </w:t>
+            </w:r>
+            <w:proofErr w:type="spellStart"/>
+            <w:r>
+              <w:rPr>
+                <w:sz w:val="24"/>
+                <w:szCs w:val="24"/>
+                <w:lang w:val="en-US"/>
+              </w:rPr>
+              <w:t>bản</w:t>
+            </w:r>
+            <w:proofErr w:type="spellEnd"/>
+            <w:r>
+              <w:rPr>
+                <w:sz w:val="24"/>
+                <w:szCs w:val="24"/>
+                <w:lang w:val="en-US"/>
+              </w:rPr>
+              <w:t xml:space="preserve"> </w:t>
+            </w:r>
+            <w:proofErr w:type="spellStart"/>
+            <w:r>
+              <w:rPr>
+                <w:sz w:val="24"/>
+                <w:szCs w:val="24"/>
+                <w:lang w:val="en-US"/>
+              </w:rPr>
+              <w:t>mới</w:t>
+            </w:r>
+            <w:proofErr w:type="spellEnd"/>
+            <w:r>
+              <w:rPr>
+                <w:sz w:val="24"/>
+                <w:szCs w:val="24"/>
+                <w:lang w:val="en-US"/>
+              </w:rPr>
+              <w:t xml:space="preserve"> </w:t>
+            </w:r>
+            <w:proofErr w:type="spellStart"/>
+            <w:r>
+              <w:rPr>
+                <w:sz w:val="24"/>
+                <w:szCs w:val="24"/>
+                <w:lang w:val="en-US"/>
+              </w:rPr>
+              <w:t>phù</w:t>
+            </w:r>
+            <w:proofErr w:type="spellEnd"/>
+            <w:r>
+              <w:rPr>
+                <w:sz w:val="24"/>
+                <w:szCs w:val="24"/>
+                <w:lang w:val="en-US"/>
+              </w:rPr>
+              <w:t xml:space="preserve"> </w:t>
+            </w:r>
+            <w:proofErr w:type="spellStart"/>
+            <w:r>
+              <w:rPr>
+                <w:sz w:val="24"/>
+                <w:szCs w:val="24"/>
+                <w:lang w:val="en-US"/>
+              </w:rPr>
+              <w:t>hợp</w:t>
+            </w:r>
+            <w:proofErr w:type="spellEnd"/>
+            <w:r>
+              <w:rPr>
+                <w:sz w:val="24"/>
+                <w:szCs w:val="24"/>
+                <w:lang w:val="en-US"/>
+              </w:rPr>
+              <w:t xml:space="preserve"> </w:t>
+            </w:r>
+            <w:proofErr w:type="spellStart"/>
+            <w:r>
+              <w:rPr>
+                <w:sz w:val="24"/>
+                <w:szCs w:val="24"/>
+                <w:lang w:val="en-US"/>
+              </w:rPr>
+              <w:t>với</w:t>
+            </w:r>
+            <w:proofErr w:type="spellEnd"/>
+            <w:r>
+              <w:rPr>
+                <w:sz w:val="24"/>
+                <w:szCs w:val="24"/>
+                <w:lang w:val="en-US"/>
+              </w:rPr>
+              <w:t xml:space="preserve"> </w:t>
+            </w:r>
+            <w:proofErr w:type="spellStart"/>
+            <w:r>
+              <w:rPr>
+                <w:sz w:val="24"/>
+                <w:szCs w:val="24"/>
+                <w:lang w:val="en-US"/>
+              </w:rPr>
+              <w:t>hệ</w:t>
+            </w:r>
+            <w:proofErr w:type="spellEnd"/>
+            <w:r>
+              <w:rPr>
+                <w:sz w:val="24"/>
+                <w:szCs w:val="24"/>
+                <w:lang w:val="en-US"/>
+              </w:rPr>
+              <w:t xml:space="preserve"> </w:t>
+            </w:r>
+            <w:proofErr w:type="spellStart"/>
+            <w:r>
+              <w:rPr>
+                <w:sz w:val="24"/>
+                <w:szCs w:val="24"/>
+                <w:lang w:val="en-US"/>
+              </w:rPr>
+              <w:t>thống</w:t>
+            </w:r>
+            <w:proofErr w:type="spellEnd"/>
+          </w:p>
+        </w:tc>
+      </w:tr>
+    </w:tbl>
+    <w:p>
+      <w:pPr>
+        <w:pStyle w:val="BodyText"/>
+        <w:rPr>
+          <w:sz w:val="24"/>
+          <w:szCs w:val="24"/>
+          <w:lang w:val="en-US"/>
+        </w:rPr>
+      </w:pPr>
+    </w:p>
     <w:p/>
     <w:sectPr>
       <w:pgSz w:w="12240" w:h="15840"/>
@@ -4585,6 +7533,25 @@
       <w:ind w:left="109"/>
     </w:pPr>
   </w:style>
+  <w:style w:type="table" w:styleId="TableGrid">
+    <w:name w:val="Table Grid"/>
+    <w:basedOn w:val="TableNormal"/>
+    <w:uiPriority w:val="39"/>
+    <w:rsid w:val="005A04F3"/>
+    <w:pPr>
+      <w:spacing w:after="0" w:line="240" w:lineRule="auto"/>
+    </w:pPr>
+    <w:tblPr>
+      <w:tblBorders>
+        <w:top w:val="single" w:sz="4" w:space="0" w:color="auto"/>
+        <w:left w:val="single" w:sz="4" w:space="0" w:color="auto"/>
+        <w:bottom w:val="single" w:sz="4" w:space="0" w:color="auto"/>
+        <w:right w:val="single" w:sz="4" w:space="0" w:color="auto"/>
+        <w:insideH w:val="single" w:sz="4" w:space="0" w:color="auto"/>
+        <w:insideV w:val="single" w:sz="4" w:space="0" w:color="auto"/>
+      </w:tblBorders>
+    </w:tblPr>
+  </w:style>
 </w:styles>
 </file>
 

</xml_diff>